<commit_message>
Update instructions for the program
</commit_message>
<xml_diff>
--- a/docs/Istruzioni per eseguire il programma.docx
+++ b/docs/Istruzioni per eseguire il programma.docx
@@ -1,6 +1,6 @@
 
 <file path=word/document.xml><?xml version="1.0" encoding="utf-8"?>
-<w:document xmlns:ve="http://schemas.openxmlformats.org/markup-compatibility/2006" xmlns:o="urn:schemas-microsoft-com:office:office" xmlns:r="http://schemas.openxmlformats.org/officeDocument/2006/relationships" xmlns:m="http://schemas.openxmlformats.org/officeDocument/2006/math" xmlns:v="urn:schemas-microsoft-com:vml" xmlns:wp="http://schemas.openxmlformats.org/drawingml/2006/wordprocessingDrawing" xmlns:w10="urn:schemas-microsoft-com:office:word" xmlns:w="http://schemas.openxmlformats.org/wordprocessingml/2006/main" xmlns:wne="http://schemas.microsoft.com/office/word/2006/wordml">
+<w:document xmlns:wpc="http://schemas.microsoft.com/office/word/2010/wordprocessingCanvas" xmlns:cx="http://schemas.microsoft.com/office/drawing/2014/chartex" xmlns:cx1="http://schemas.microsoft.com/office/drawing/2015/9/8/chartex" xmlns:cx2="http://schemas.microsoft.com/office/drawing/2015/10/21/chartex" xmlns:cx3="http://schemas.microsoft.com/office/drawing/2016/5/9/chartex" xmlns:cx4="http://schemas.microsoft.com/office/drawing/2016/5/10/chartex" xmlns:cx5="http://schemas.microsoft.com/office/drawing/2016/5/11/chartex" xmlns:cx6="http://schemas.microsoft.com/office/drawing/2016/5/12/chartex" xmlns:cx7="http://schemas.microsoft.com/office/drawing/2016/5/13/chartex" xmlns:cx8="http://schemas.microsoft.com/office/drawing/2016/5/14/chartex" xmlns:mc="http://schemas.openxmlformats.org/markup-compatibility/2006" xmlns:aink="http://schemas.microsoft.com/office/drawing/2016/ink" xmlns:am3d="http://schemas.microsoft.com/office/drawing/2017/model3d" xmlns:o="urn:schemas-microsoft-com:office:office" xmlns:r="http://schemas.openxmlformats.org/officeDocument/2006/relationships" xmlns:m="http://schemas.openxmlformats.org/officeDocument/2006/math" xmlns:v="urn:schemas-microsoft-com:vml" xmlns:wp14="http://schemas.microsoft.com/office/word/2010/wordprocessingDrawing" xmlns:wp="http://schemas.openxmlformats.org/drawingml/2006/wordprocessingDrawing" xmlns:w10="urn:schemas-microsoft-com:office:word" xmlns:w="http://schemas.openxmlformats.org/wordprocessingml/2006/main" xmlns:w14="http://schemas.microsoft.com/office/word/2010/wordml" xmlns:w15="http://schemas.microsoft.com/office/word/2012/wordml" xmlns:w16cid="http://schemas.microsoft.com/office/word/2016/wordml/cid" xmlns:w16se="http://schemas.microsoft.com/office/word/2015/wordml/symex" xmlns:wpg="http://schemas.microsoft.com/office/word/2010/wordprocessingGroup" xmlns:wpi="http://schemas.microsoft.com/office/word/2010/wordprocessingInk" xmlns:wne="http://schemas.microsoft.com/office/word/2006/wordml" xmlns:wps="http://schemas.microsoft.com/office/word/2010/wordprocessingShape" mc:Ignorable="w14 w15 w16se w16cid wp14">
   <w:body>
     <w:p>
       <w:pPr>
@@ -106,7 +106,7 @@
           <w:lang w:eastAsia="it-IT"/>
         </w:rPr>
         <w:drawing>
-          <wp:inline distT="0" distB="0" distL="0" distR="0">
+          <wp:inline distT="0" distB="0" distL="0" distR="0" wp14:anchorId="697F8A1D" wp14:editId="5CE26408">
             <wp:extent cx="6120130" cy="2507615"/>
             <wp:effectExtent l="19050" t="0" r="0" b="0"/>
             <wp:docPr id="1" name="Immagine 0" descr="Cattura.JPG"/>
@@ -151,23 +151,13 @@
           <w:szCs w:val="28"/>
         </w:rPr>
       </w:pPr>
-      <w:proofErr w:type="spellStart"/>
       <w:r>
         <w:rPr>
           <w:b/>
           <w:sz w:val="28"/>
           <w:szCs w:val="28"/>
         </w:rPr>
-        <w:t>Maven</w:t>
-      </w:r>
-      <w:proofErr w:type="spellEnd"/>
-      <w:r>
-        <w:rPr>
-          <w:b/>
-          <w:sz w:val="28"/>
-          <w:szCs w:val="28"/>
-        </w:rPr>
-        <w:t xml:space="preserve">: </w:t>
+        <w:t xml:space="preserve">Maven: </w:t>
       </w:r>
     </w:p>
     <w:p>
@@ -188,23 +178,7 @@
           <w:sz w:val="28"/>
           <w:szCs w:val="28"/>
         </w:rPr>
-        <w:t xml:space="preserve">Controllare che nel </w:t>
-      </w:r>
-      <w:proofErr w:type="spellStart"/>
-      <w:r>
-        <w:rPr>
-          <w:sz w:val="28"/>
-          <w:szCs w:val="28"/>
-        </w:rPr>
-        <w:t>pom.xml</w:t>
-      </w:r>
-      <w:proofErr w:type="spellEnd"/>
-      <w:r>
-        <w:rPr>
-          <w:sz w:val="28"/>
-          <w:szCs w:val="28"/>
-        </w:rPr>
-        <w:t xml:space="preserve"> tutte le dipendenze non siano colorate di rosso. </w:t>
+        <w:t xml:space="preserve">Controllare che nel pom.xml tutte le dipendenze non siano colorate di rosso. </w:t>
       </w:r>
     </w:p>
     <w:p>
@@ -225,33 +199,51 @@
           <w:sz w:val="28"/>
           <w:szCs w:val="28"/>
         </w:rPr>
-        <w:t>In caso una dipendenza non fosse stata caricata automaticamente, ............................non ricordo</w:t>
-      </w:r>
-    </w:p>
-    <w:p>
-      <w:pPr>
-        <w:spacing w:after="0"/>
-        <w:rPr>
-          <w:sz w:val="28"/>
-          <w:szCs w:val="28"/>
-        </w:rPr>
-      </w:pPr>
-    </w:p>
-    <w:p>
-      <w:pPr>
-        <w:spacing w:after="0"/>
-        <w:rPr>
-          <w:sz w:val="28"/>
-          <w:szCs w:val="28"/>
-        </w:rPr>
-      </w:pPr>
-      <w:r>
-        <w:rPr>
+        <w:t>In caso una dipendenza non fosse stata caricata automaticamente</w:t>
+      </w:r>
+      <w:r>
+        <w:t xml:space="preserve"> (auto-import)</w:t>
+      </w:r>
+      <w:r>
+        <w:rPr>
+          <w:sz w:val="28"/>
+          <w:szCs w:val="28"/>
+        </w:rPr>
+        <w:t xml:space="preserve">, </w:t>
+      </w:r>
+      <w:r>
+        <w:rPr>
+          <w:sz w:val="28"/>
+          <w:szCs w:val="28"/>
+        </w:rPr>
+        <w:t>aggiungerla manualmente</w:t>
+      </w:r>
+    </w:p>
+    <w:p>
+      <w:pPr>
+        <w:spacing w:after="0"/>
+        <w:rPr>
+          <w:sz w:val="28"/>
+          <w:szCs w:val="28"/>
+        </w:rPr>
+      </w:pPr>
+    </w:p>
+    <w:p>
+      <w:pPr>
+        <w:spacing w:after="0"/>
+        <w:rPr>
+          <w:sz w:val="28"/>
+          <w:szCs w:val="28"/>
+        </w:rPr>
+      </w:pPr>
+      <w:r>
+        <w:rPr>
+          <w:noProof/>
           <w:sz w:val="28"/>
           <w:szCs w:val="28"/>
         </w:rPr>
         <w:drawing>
-          <wp:inline distT="0" distB="0" distL="0" distR="0">
+          <wp:inline distT="0" distB="0" distL="0" distR="0" wp14:anchorId="74247D84" wp14:editId="36F01F66">
             <wp:extent cx="6122102" cy="3533422"/>
             <wp:effectExtent l="19050" t="0" r="0" b="0"/>
             <wp:docPr id="3" name="Immagine 1" descr="Cattura2.JPG"/>
@@ -332,23 +324,7 @@
           <w:sz w:val="28"/>
           <w:szCs w:val="28"/>
         </w:rPr>
-        <w:t xml:space="preserve">Creare un database su </w:t>
-      </w:r>
-      <w:proofErr w:type="spellStart"/>
-      <w:r>
-        <w:rPr>
-          <w:sz w:val="28"/>
-          <w:szCs w:val="28"/>
-        </w:rPr>
-        <w:t>mysql</w:t>
-      </w:r>
-      <w:proofErr w:type="spellEnd"/>
-      <w:r>
-        <w:rPr>
-          <w:sz w:val="28"/>
-          <w:szCs w:val="28"/>
-        </w:rPr>
-        <w:t xml:space="preserve"> con il nome progettok19</w:t>
+        <w:t>Creare un database su mysql con il nome progettok19</w:t>
       </w:r>
     </w:p>
     <w:p>
@@ -369,55 +345,7 @@
           <w:sz w:val="28"/>
           <w:szCs w:val="28"/>
         </w:rPr>
-        <w:t xml:space="preserve">Importare il file </w:t>
-      </w:r>
-      <w:proofErr w:type="spellStart"/>
-      <w:r>
-        <w:rPr>
-          <w:sz w:val="28"/>
-          <w:szCs w:val="28"/>
-        </w:rPr>
-        <w:t>DbSchema.sql</w:t>
-      </w:r>
-      <w:proofErr w:type="spellEnd"/>
-      <w:r>
-        <w:rPr>
-          <w:sz w:val="28"/>
-          <w:szCs w:val="28"/>
-        </w:rPr>
-        <w:t xml:space="preserve"> che si trova nella cartella </w:t>
-      </w:r>
-      <w:proofErr w:type="spellStart"/>
-      <w:r>
-        <w:rPr>
-          <w:sz w:val="28"/>
-          <w:szCs w:val="28"/>
-        </w:rPr>
-        <w:t>docs</w:t>
-      </w:r>
-      <w:proofErr w:type="spellEnd"/>
-      <w:r>
-        <w:rPr>
-          <w:sz w:val="28"/>
-          <w:szCs w:val="28"/>
-        </w:rPr>
-        <w:t xml:space="preserve"> o copiare le </w:t>
-      </w:r>
-      <w:proofErr w:type="spellStart"/>
-      <w:r>
-        <w:rPr>
-          <w:sz w:val="28"/>
-          <w:szCs w:val="28"/>
-        </w:rPr>
-        <w:t>query</w:t>
-      </w:r>
-      <w:proofErr w:type="spellEnd"/>
-      <w:r>
-        <w:rPr>
-          <w:sz w:val="28"/>
-          <w:szCs w:val="28"/>
-        </w:rPr>
-        <w:t xml:space="preserve"> al suo interno per generare le tabelle necessarie al funzionamento del programm</w:t>
+        <w:t>Importare il file DbSchema.sql che si trova nella cartella docs o copiare le query al suo interno per generare le tabelle necessarie al funzionamento del programm</w:t>
       </w:r>
       <w:r>
         <w:rPr>
@@ -441,7 +369,7 @@
           <w:lang w:eastAsia="it-IT"/>
         </w:rPr>
         <w:drawing>
-          <wp:inline distT="0" distB="0" distL="0" distR="0">
+          <wp:inline distT="0" distB="0" distL="0" distR="0" wp14:anchorId="34F15C01" wp14:editId="2A6364F0">
             <wp:extent cx="6120130" cy="2247900"/>
             <wp:effectExtent l="19050" t="0" r="0" b="0"/>
             <wp:docPr id="4" name="Immagine 3" descr="Cattura3.JPG"/>
@@ -499,71 +427,7 @@
           <w:sz w:val="28"/>
           <w:szCs w:val="28"/>
         </w:rPr>
-        <w:t xml:space="preserve">Controllare nel file </w:t>
-      </w:r>
-      <w:proofErr w:type="spellStart"/>
-      <w:r>
-        <w:rPr>
-          <w:sz w:val="28"/>
-          <w:szCs w:val="28"/>
-        </w:rPr>
-        <w:t>hibernate.cfg.xml</w:t>
-      </w:r>
-      <w:proofErr w:type="spellEnd"/>
-      <w:r>
-        <w:rPr>
-          <w:sz w:val="28"/>
-          <w:szCs w:val="28"/>
-        </w:rPr>
-        <w:t xml:space="preserve"> che si trova nella cartella </w:t>
-      </w:r>
-      <w:proofErr w:type="spellStart"/>
-      <w:r>
-        <w:rPr>
-          <w:sz w:val="28"/>
-          <w:szCs w:val="28"/>
-        </w:rPr>
-        <w:t>resources</w:t>
-      </w:r>
-      <w:proofErr w:type="spellEnd"/>
-      <w:r>
-        <w:rPr>
-          <w:sz w:val="28"/>
-          <w:szCs w:val="28"/>
-        </w:rPr>
-        <w:t>/</w:t>
-      </w:r>
-      <w:proofErr w:type="spellStart"/>
-      <w:r>
-        <w:rPr>
-          <w:sz w:val="28"/>
-          <w:szCs w:val="28"/>
-        </w:rPr>
-        <w:t>Hibernate</w:t>
-      </w:r>
-      <w:proofErr w:type="spellEnd"/>
-      <w:r>
-        <w:rPr>
-          <w:sz w:val="28"/>
-          <w:szCs w:val="28"/>
-        </w:rPr>
-        <w:t xml:space="preserve"> le credenziali di </w:t>
-      </w:r>
-      <w:proofErr w:type="spellStart"/>
-      <w:r>
-        <w:rPr>
-          <w:sz w:val="28"/>
-          <w:szCs w:val="28"/>
-        </w:rPr>
-        <w:t>mysql</w:t>
-      </w:r>
-      <w:proofErr w:type="spellEnd"/>
-      <w:r>
-        <w:rPr>
-          <w:sz w:val="28"/>
-          <w:szCs w:val="28"/>
-        </w:rPr>
-        <w:t xml:space="preserve"> ed eventualmente cambiarle:</w:t>
+        <w:t>Controllare nel file hibernate.cfg.xml che si trova nella cartella resources/Hibernate le credenziali di mysql ed eventualmente cambiarle:</w:t>
       </w:r>
     </w:p>
     <w:p>
@@ -582,7 +446,7 @@
           <w:lang w:eastAsia="it-IT"/>
         </w:rPr>
         <w:drawing>
-          <wp:inline distT="0" distB="0" distL="0" distR="0">
+          <wp:inline distT="0" distB="0" distL="0" distR="0" wp14:anchorId="4224051B" wp14:editId="7AE4C64E">
             <wp:extent cx="6120130" cy="2103755"/>
             <wp:effectExtent l="19050" t="0" r="0" b="0"/>
             <wp:docPr id="6" name="Immagine 5" descr="Cattura4.JPG"/>
@@ -630,6 +494,184 @@
     </w:p>
     <w:p>
       <w:pPr>
+        <w:pStyle w:val="Paragrafoelenco"/>
+        <w:spacing w:after="0"/>
+        <w:rPr>
+          <w:sz w:val="28"/>
+          <w:szCs w:val="28"/>
+        </w:rPr>
+      </w:pPr>
+      <w:r>
+        <w:rPr>
+          <w:sz w:val="28"/>
+          <w:szCs w:val="28"/>
+        </w:rPr>
+        <w:lastRenderedPageBreak/>
+        <w:t>3.Controllare che il Data Source sia correttamente visibile (Schema disponibile), altrime</w:t>
+      </w:r>
+      <w:r>
+        <w:rPr>
+          <w:sz w:val="28"/>
+          <w:szCs w:val="28"/>
+        </w:rPr>
+        <w:t>n</w:t>
+      </w:r>
+      <w:bookmarkStart w:id="0" w:name="_GoBack"/>
+      <w:bookmarkEnd w:id="0"/>
+      <w:r>
+        <w:rPr>
+          <w:sz w:val="28"/>
+          <w:szCs w:val="28"/>
+        </w:rPr>
+        <w:t>ti aggiungerlo selezionando MySQL</w:t>
+      </w:r>
+      <w:r>
+        <w:rPr>
+          <w:noProof/>
+          <w:sz w:val="28"/>
+          <w:szCs w:val="28"/>
+        </w:rPr>
+        <w:drawing>
+          <wp:inline distT="0" distB="0" distL="0" distR="0" wp14:anchorId="7E4716F3" wp14:editId="2A1838CD">
+            <wp:extent cx="6134100" cy="2962910"/>
+            <wp:effectExtent l="0" t="0" r="0" b="0"/>
+            <wp:docPr id="2" name="Immagine 2"/>
+            <wp:cNvGraphicFramePr>
+              <a:graphicFrameLocks xmlns:a="http://schemas.openxmlformats.org/drawingml/2006/main" noChangeAspect="1"/>
+            </wp:cNvGraphicFramePr>
+            <a:graphic xmlns:a="http://schemas.openxmlformats.org/drawingml/2006/main">
+              <a:graphicData uri="http://schemas.openxmlformats.org/drawingml/2006/picture">
+                <pic:pic xmlns:pic="http://schemas.openxmlformats.org/drawingml/2006/picture">
+                  <pic:nvPicPr>
+                    <pic:cNvPr id="0" name="Picture 1"/>
+                    <pic:cNvPicPr>
+                      <a:picLocks noChangeAspect="1" noChangeArrowheads="1"/>
+                    </pic:cNvPicPr>
+                  </pic:nvPicPr>
+                  <pic:blipFill>
+                    <a:blip r:embed="rId9">
+                      <a:extLst>
+                        <a:ext uri="{28A0092B-C50C-407E-A947-70E740481C1C}">
+                          <a14:useLocalDpi xmlns:a14="http://schemas.microsoft.com/office/drawing/2010/main" val="0"/>
+                        </a:ext>
+                      </a:extLst>
+                    </a:blip>
+                    <a:srcRect/>
+                    <a:stretch>
+                      <a:fillRect/>
+                    </a:stretch>
+                  </pic:blipFill>
+                  <pic:spPr bwMode="auto">
+                    <a:xfrm>
+                      <a:off x="0" y="0"/>
+                      <a:ext cx="6174788" cy="2982563"/>
+                    </a:xfrm>
+                    <a:prstGeom prst="rect">
+                      <a:avLst/>
+                    </a:prstGeom>
+                    <a:noFill/>
+                    <a:ln>
+                      <a:noFill/>
+                    </a:ln>
+                  </pic:spPr>
+                </pic:pic>
+              </a:graphicData>
+            </a:graphic>
+          </wp:inline>
+        </w:drawing>
+      </w:r>
+    </w:p>
+    <w:p>
+      <w:pPr>
+        <w:pStyle w:val="Paragrafoelenco"/>
+        <w:spacing w:after="0"/>
+        <w:rPr>
+          <w:sz w:val="28"/>
+          <w:szCs w:val="28"/>
+        </w:rPr>
+      </w:pPr>
+      <w:r>
+        <w:rPr>
+          <w:sz w:val="28"/>
+          <w:szCs w:val="28"/>
+        </w:rPr>
+        <w:t xml:space="preserve">4. Nel caso in cui lo Schema non sia visibile cliccare su MySQL </w:t>
+      </w:r>
+      <w:r>
+        <w:rPr>
+          <w:sz w:val="28"/>
+          <w:szCs w:val="28"/>
+        </w:rPr>
+        <w:t>e compilare come segue</w:t>
+      </w:r>
+    </w:p>
+    <w:p>
+      <w:pPr>
+        <w:pStyle w:val="Paragrafoelenco"/>
+        <w:spacing w:after="0"/>
+        <w:rPr>
+          <w:sz w:val="28"/>
+          <w:szCs w:val="28"/>
+        </w:rPr>
+      </w:pPr>
+      <w:r>
+        <w:rPr>
+          <w:noProof/>
+          <w:sz w:val="28"/>
+          <w:szCs w:val="28"/>
+        </w:rPr>
+        <w:drawing>
+          <wp:inline distT="0" distB="0" distL="0" distR="0" wp14:anchorId="423A9FD9" wp14:editId="5E132797">
+            <wp:extent cx="4676775" cy="3919167"/>
+            <wp:effectExtent l="0" t="0" r="0" b="0"/>
+            <wp:docPr id="5" name="Immagine 5"/>
+            <wp:cNvGraphicFramePr>
+              <a:graphicFrameLocks xmlns:a="http://schemas.openxmlformats.org/drawingml/2006/main" noChangeAspect="1"/>
+            </wp:cNvGraphicFramePr>
+            <a:graphic xmlns:a="http://schemas.openxmlformats.org/drawingml/2006/main">
+              <a:graphicData uri="http://schemas.openxmlformats.org/drawingml/2006/picture">
+                <pic:pic xmlns:pic="http://schemas.openxmlformats.org/drawingml/2006/picture">
+                  <pic:nvPicPr>
+                    <pic:cNvPr id="0" name="Picture 2"/>
+                    <pic:cNvPicPr>
+                      <a:picLocks noChangeAspect="1" noChangeArrowheads="1"/>
+                    </pic:cNvPicPr>
+                  </pic:nvPicPr>
+                  <pic:blipFill>
+                    <a:blip r:embed="rId10">
+                      <a:extLst>
+                        <a:ext uri="{28A0092B-C50C-407E-A947-70E740481C1C}">
+                          <a14:useLocalDpi xmlns:a14="http://schemas.microsoft.com/office/drawing/2010/main" val="0"/>
+                        </a:ext>
+                      </a:extLst>
+                    </a:blip>
+                    <a:srcRect/>
+                    <a:stretch>
+                      <a:fillRect/>
+                    </a:stretch>
+                  </pic:blipFill>
+                  <pic:spPr bwMode="auto">
+                    <a:xfrm>
+                      <a:off x="0" y="0"/>
+                      <a:ext cx="4690012" cy="3930260"/>
+                    </a:xfrm>
+                    <a:prstGeom prst="rect">
+                      <a:avLst/>
+                    </a:prstGeom>
+                    <a:noFill/>
+                    <a:ln>
+                      <a:noFill/>
+                    </a:ln>
+                  </pic:spPr>
+                </pic:pic>
+              </a:graphicData>
+            </a:graphic>
+          </wp:inline>
+        </w:drawing>
+      </w:r>
+    </w:p>
+    <w:p>
+      <w:pPr>
         <w:spacing w:after="0"/>
         <w:rPr>
           <w:b/>
@@ -637,12 +679,115 @@
           <w:szCs w:val="28"/>
         </w:rPr>
       </w:pPr>
-      <w:r>
+    </w:p>
+    <w:p>
+      <w:pPr>
+        <w:spacing w:after="0"/>
         <w:rPr>
           <w:b/>
           <w:sz w:val="28"/>
           <w:szCs w:val="28"/>
         </w:rPr>
+      </w:pPr>
+      <w:r>
+        <w:rPr>
+          <w:sz w:val="28"/>
+          <w:szCs w:val="28"/>
+        </w:rPr>
+        <w:lastRenderedPageBreak/>
+        <w:t>5. Cambiare tab e caricare tutti gli schemi presenti cliccando su: “Current Schema” o “All schemas”</w:t>
+      </w:r>
+      <w:r>
+        <w:rPr>
+          <w:noProof/>
+          <w:sz w:val="28"/>
+          <w:szCs w:val="28"/>
+        </w:rPr>
+        <w:drawing>
+          <wp:inline distT="0" distB="0" distL="0" distR="0" wp14:anchorId="21C67624" wp14:editId="580DF82D">
+            <wp:extent cx="5314950" cy="4545027"/>
+            <wp:effectExtent l="0" t="0" r="0" b="0"/>
+            <wp:docPr id="9" name="Immagine 9"/>
+            <wp:cNvGraphicFramePr>
+              <a:graphicFrameLocks xmlns:a="http://schemas.openxmlformats.org/drawingml/2006/main" noChangeAspect="1"/>
+            </wp:cNvGraphicFramePr>
+            <a:graphic xmlns:a="http://schemas.openxmlformats.org/drawingml/2006/main">
+              <a:graphicData uri="http://schemas.openxmlformats.org/drawingml/2006/picture">
+                <pic:pic xmlns:pic="http://schemas.openxmlformats.org/drawingml/2006/picture">
+                  <pic:nvPicPr>
+                    <pic:cNvPr id="0" name="Picture 3"/>
+                    <pic:cNvPicPr>
+                      <a:picLocks noChangeAspect="1" noChangeArrowheads="1"/>
+                    </pic:cNvPicPr>
+                  </pic:nvPicPr>
+                  <pic:blipFill>
+                    <a:blip r:embed="rId11">
+                      <a:extLst>
+                        <a:ext uri="{28A0092B-C50C-407E-A947-70E740481C1C}">
+                          <a14:useLocalDpi xmlns:a14="http://schemas.microsoft.com/office/drawing/2010/main" val="0"/>
+                        </a:ext>
+                      </a:extLst>
+                    </a:blip>
+                    <a:srcRect/>
+                    <a:stretch>
+                      <a:fillRect/>
+                    </a:stretch>
+                  </pic:blipFill>
+                  <pic:spPr bwMode="auto">
+                    <a:xfrm>
+                      <a:off x="0" y="0"/>
+                      <a:ext cx="5322241" cy="4551261"/>
+                    </a:xfrm>
+                    <a:prstGeom prst="rect">
+                      <a:avLst/>
+                    </a:prstGeom>
+                    <a:noFill/>
+                    <a:ln>
+                      <a:noFill/>
+                    </a:ln>
+                  </pic:spPr>
+                </pic:pic>
+              </a:graphicData>
+            </a:graphic>
+          </wp:inline>
+        </w:drawing>
+      </w:r>
+    </w:p>
+    <w:p>
+      <w:pPr>
+        <w:spacing w:after="0"/>
+        <w:rPr>
+          <w:b/>
+          <w:sz w:val="28"/>
+          <w:szCs w:val="28"/>
+        </w:rPr>
+      </w:pPr>
+    </w:p>
+    <w:p>
+      <w:pPr>
+        <w:spacing w:after="0"/>
+        <w:rPr>
+          <w:b/>
+          <w:sz w:val="28"/>
+          <w:szCs w:val="28"/>
+        </w:rPr>
+      </w:pPr>
+    </w:p>
+    <w:p>
+      <w:pPr>
+        <w:spacing w:after="0"/>
+        <w:rPr>
+          <w:b/>
+          <w:sz w:val="28"/>
+          <w:szCs w:val="28"/>
+        </w:rPr>
+      </w:pPr>
+      <w:r>
+        <w:rPr>
+          <w:b/>
+          <w:sz w:val="28"/>
+          <w:szCs w:val="28"/>
+        </w:rPr>
         <w:t>Avvio programma:</w:t>
       </w:r>
     </w:p>
@@ -650,83 +795,100 @@
       <w:pPr>
         <w:spacing w:after="0"/>
         <w:rPr>
-          <w:sz w:val="28"/>
-          <w:szCs w:val="28"/>
-        </w:rPr>
-      </w:pPr>
-      <w:r>
-        <w:rPr>
-          <w:sz w:val="28"/>
-          <w:szCs w:val="28"/>
-        </w:rPr>
-        <w:t xml:space="preserve">Una volta che tutti i requisiti sono stati soddisfatti, mandare in esecuzione </w:t>
-      </w:r>
-      <w:proofErr w:type="spellStart"/>
-      <w:r>
-        <w:rPr>
-          <w:sz w:val="28"/>
-          <w:szCs w:val="28"/>
-        </w:rPr>
-        <w:t>ServerTextualApplication</w:t>
-      </w:r>
-      <w:proofErr w:type="spellEnd"/>
-      <w:r>
-        <w:rPr>
-          <w:sz w:val="28"/>
-          <w:szCs w:val="28"/>
-        </w:rPr>
-        <w:t xml:space="preserve"> nella cartella Server. Non appena il server sarà pronto a ricevere richieste stamperà un </w:t>
-      </w:r>
-      <w:proofErr w:type="spellStart"/>
-      <w:r>
-        <w:rPr>
-          <w:sz w:val="28"/>
-          <w:szCs w:val="28"/>
-        </w:rPr>
-        <w:t>prompt</w:t>
-      </w:r>
-      <w:proofErr w:type="spellEnd"/>
-      <w:r>
-        <w:rPr>
-          <w:sz w:val="28"/>
-          <w:szCs w:val="28"/>
-        </w:rPr>
-        <w:t xml:space="preserve"> con le possibili azioni. A quel punto il </w:t>
-      </w:r>
-      <w:proofErr w:type="spellStart"/>
-      <w:r>
-        <w:rPr>
-          <w:sz w:val="28"/>
-          <w:szCs w:val="28"/>
-        </w:rPr>
-        <w:t>Main</w:t>
-      </w:r>
-      <w:proofErr w:type="spellEnd"/>
-      <w:r>
-        <w:rPr>
-          <w:sz w:val="28"/>
-          <w:szCs w:val="28"/>
-        </w:rPr>
-        <w:t xml:space="preserve"> nella cartella Client può essere mandato in esecuzione e apparirà l'interfaccia grafica.</w:t>
-      </w:r>
-    </w:p>
-    <w:p>
-      <w:pPr>
-        <w:spacing w:after="0"/>
-        <w:rPr>
-          <w:sz w:val="28"/>
-          <w:szCs w:val="28"/>
-        </w:rPr>
-      </w:pPr>
-    </w:p>
-    <w:p>
-      <w:pPr>
-        <w:spacing w:after="0"/>
-        <w:rPr>
-          <w:sz w:val="28"/>
-          <w:szCs w:val="28"/>
-        </w:rPr>
-      </w:pPr>
+          <w:b/>
+          <w:sz w:val="28"/>
+          <w:szCs w:val="28"/>
+        </w:rPr>
+      </w:pPr>
+    </w:p>
+    <w:p>
+      <w:pPr>
+        <w:spacing w:after="0"/>
+        <w:rPr>
+          <w:sz w:val="28"/>
+          <w:szCs w:val="28"/>
+        </w:rPr>
+      </w:pPr>
+      <w:r>
+        <w:rPr>
+          <w:sz w:val="28"/>
+          <w:szCs w:val="28"/>
+        </w:rPr>
+        <w:t>Una volta che tutti i requisiti sono stati soddisfatti</w:t>
+      </w:r>
+      <w:r>
+        <w:rPr>
+          <w:sz w:val="28"/>
+          <w:szCs w:val="28"/>
+        </w:rPr>
+        <w:t xml:space="preserve"> markare tramite “Mark as” la cartella src come Source Root</w:t>
+      </w:r>
+      <w:r>
+        <w:rPr>
+          <w:sz w:val="28"/>
+          <w:szCs w:val="28"/>
+        </w:rPr>
+        <w:t>, mandare in esecuzione ServerTextualApplication nella cartella Server. Non appena il server sarà pronto a ricevere richieste stamperà un prompt con le possibili azioni. A quel punto il Main nella cartella Client può essere mandato in esecuzione e apparirà l'interfaccia grafica.</w:t>
+      </w:r>
+    </w:p>
+    <w:p>
+      <w:pPr>
+        <w:spacing w:after="0"/>
+        <w:rPr>
+          <w:sz w:val="28"/>
+          <w:szCs w:val="28"/>
+        </w:rPr>
+      </w:pPr>
+      <w:r>
+        <w:rPr>
+          <w:sz w:val="28"/>
+          <w:szCs w:val="28"/>
+        </w:rPr>
+        <w:t>Per salvare lo stato dei timer e ricaricarli quando si riaccende il server, prima di spegnerlo digitare 3 in console.</w:t>
+      </w:r>
+    </w:p>
+    <w:p>
+      <w:pPr>
+        <w:spacing w:after="0"/>
+        <w:rPr>
+          <w:sz w:val="28"/>
+          <w:szCs w:val="28"/>
+        </w:rPr>
+      </w:pPr>
+    </w:p>
+    <w:p>
+      <w:pPr>
+        <w:spacing w:after="0"/>
+        <w:rPr>
+          <w:sz w:val="28"/>
+          <w:szCs w:val="28"/>
+        </w:rPr>
+      </w:pPr>
+    </w:p>
+    <w:p>
+      <w:pPr>
+        <w:spacing w:after="0"/>
+        <w:rPr>
+          <w:sz w:val="28"/>
+          <w:szCs w:val="28"/>
+        </w:rPr>
+      </w:pPr>
+    </w:p>
+    <w:p>
+      <w:pPr>
+        <w:spacing w:after="0"/>
+        <w:rPr>
+          <w:sz w:val="28"/>
+          <w:szCs w:val="28"/>
+        </w:rPr>
+      </w:pPr>
+      <w:r>
+        <w:rPr>
+          <w:sz w:val="28"/>
+          <w:szCs w:val="28"/>
+        </w:rPr>
+        <w:t>Possibili problemi:</w:t>
+      </w:r>
     </w:p>
     <w:p>
       <w:pPr>
@@ -751,31 +913,6 @@
           <w:szCs w:val="28"/>
         </w:rPr>
         <w:lastRenderedPageBreak/>
-        <w:t>Possibili problemi:</w:t>
-      </w:r>
-    </w:p>
-    <w:p>
-      <w:pPr>
-        <w:spacing w:after="0"/>
-        <w:rPr>
-          <w:sz w:val="28"/>
-          <w:szCs w:val="28"/>
-        </w:rPr>
-      </w:pPr>
-    </w:p>
-    <w:p>
-      <w:pPr>
-        <w:spacing w:after="0"/>
-        <w:rPr>
-          <w:sz w:val="28"/>
-          <w:szCs w:val="28"/>
-        </w:rPr>
-      </w:pPr>
-      <w:r>
-        <w:rPr>
-          <w:sz w:val="28"/>
-          <w:szCs w:val="28"/>
-        </w:rPr>
         <w:t xml:space="preserve">#1 Durante l’esecuzione viene segnalato che le tabelle non esistono. </w:t>
       </w:r>
     </w:p>
@@ -792,23 +929,7 @@
           <w:sz w:val="28"/>
           <w:szCs w:val="28"/>
         </w:rPr>
-        <w:t xml:space="preserve">Cliccare su </w:t>
-      </w:r>
-      <w:proofErr w:type="spellStart"/>
-      <w:r>
-        <w:rPr>
-          <w:sz w:val="28"/>
-          <w:szCs w:val="28"/>
-        </w:rPr>
-        <w:t>Persistence</w:t>
-      </w:r>
-      <w:proofErr w:type="spellEnd"/>
-      <w:r>
-        <w:rPr>
-          <w:sz w:val="28"/>
-          <w:szCs w:val="28"/>
-        </w:rPr>
-        <w:t xml:space="preserve"> </w:t>
+        <w:t xml:space="preserve">Cliccare su Persistence </w:t>
       </w:r>
       <w:r>
         <w:rPr>
@@ -824,7 +945,6 @@
         </w:rPr>
         <w:t xml:space="preserve"> poi cliccare con il tasto destro su </w:t>
       </w:r>
-      <w:proofErr w:type="spellStart"/>
       <w:r>
         <w:rPr>
           <w:sz w:val="28"/>
@@ -832,29 +952,12 @@
         </w:rPr>
         <w:t>Hibernate.hibernate.cfg.xml</w:t>
       </w:r>
-      <w:proofErr w:type="spellEnd"/>
-      <w:r>
-        <w:rPr>
-          <w:sz w:val="28"/>
-          <w:szCs w:val="28"/>
-        </w:rPr>
-        <w:t xml:space="preserve"> e selezione </w:t>
-      </w:r>
-      <w:proofErr w:type="spellStart"/>
-      <w:r>
-        <w:rPr>
-          <w:sz w:val="28"/>
-          <w:szCs w:val="28"/>
-        </w:rPr>
-        <w:t>Assign</w:t>
-      </w:r>
-      <w:proofErr w:type="spellEnd"/>
-      <w:r>
-        <w:rPr>
-          <w:sz w:val="28"/>
-          <w:szCs w:val="28"/>
-        </w:rPr>
-        <w:t xml:space="preserve"> Data Source.</w:t>
+      <w:r>
+        <w:rPr>
+          <w:sz w:val="28"/>
+          <w:szCs w:val="28"/>
+        </w:rPr>
+        <w:t xml:space="preserve"> e selezione Assign Data Source.</w:t>
       </w:r>
     </w:p>
     <w:p>
@@ -873,7 +976,7 @@
           <w:lang w:eastAsia="it-IT"/>
         </w:rPr>
         <w:drawing>
-          <wp:inline distT="0" distB="0" distL="0" distR="0">
+          <wp:inline distT="0" distB="0" distL="0" distR="0" wp14:anchorId="359894F3" wp14:editId="3996F66F">
             <wp:extent cx="2996847" cy="2178755"/>
             <wp:effectExtent l="19050" t="0" r="0" b="0"/>
             <wp:docPr id="7" name="Immagine 6" descr="Cattura5.JPG"/>
@@ -888,7 +991,7 @@
                     <pic:cNvPicPr/>
                   </pic:nvPicPr>
                   <pic:blipFill>
-                    <a:blip r:embed="rId9" cstate="print"/>
+                    <a:blip r:embed="rId12" cstate="print"/>
                     <a:stretch>
                       <a:fillRect/>
                     </a:stretch>
@@ -932,7 +1035,7 @@
           <w:lang w:eastAsia="it-IT"/>
         </w:rPr>
         <w:drawing>
-          <wp:inline distT="0" distB="0" distL="0" distR="0">
+          <wp:inline distT="0" distB="0" distL="0" distR="0" wp14:anchorId="6F78D717" wp14:editId="09E0743C">
             <wp:extent cx="3143250" cy="3848100"/>
             <wp:effectExtent l="19050" t="0" r="0" b="0"/>
             <wp:docPr id="8" name="Immagine 7" descr="Cattura6.JPG"/>
@@ -947,7 +1050,7 @@
                     <pic:cNvPicPr/>
                   </pic:nvPicPr>
                   <pic:blipFill>
-                    <a:blip r:embed="rId10" cstate="print"/>
+                    <a:blip r:embed="rId13" cstate="print"/>
                     <a:stretch>
                       <a:fillRect/>
                     </a:stretch>
@@ -985,7 +1088,7 @@
         </w:rPr>
         <w:lastRenderedPageBreak/>
         <w:drawing>
-          <wp:inline distT="0" distB="0" distL="0" distR="0">
+          <wp:inline distT="0" distB="0" distL="0" distR="0" wp14:anchorId="02D7E46A" wp14:editId="2F6255FB">
             <wp:extent cx="6120130" cy="3736340"/>
             <wp:effectExtent l="19050" t="0" r="0" b="0"/>
             <wp:docPr id="10" name="Immagine 9" descr="Cattura7.JPG"/>
@@ -1000,7 +1103,7 @@
                     <pic:cNvPicPr/>
                   </pic:nvPicPr>
                   <pic:blipFill>
-                    <a:blip r:embed="rId11" cstate="print"/>
+                    <a:blip r:embed="rId14" cstate="print"/>
                     <a:stretch>
                       <a:fillRect/>
                     </a:stretch>
@@ -1163,8 +1266,8 @@
 </file>
 
 <file path=word/numbering.xml><?xml version="1.0" encoding="utf-8"?>
-<w:numbering xmlns:ve="http://schemas.openxmlformats.org/markup-compatibility/2006" xmlns:o="urn:schemas-microsoft-com:office:office" xmlns:r="http://schemas.openxmlformats.org/officeDocument/2006/relationships" xmlns:m="http://schemas.openxmlformats.org/officeDocument/2006/math" xmlns:v="urn:schemas-microsoft-com:vml" xmlns:wp="http://schemas.openxmlformats.org/drawingml/2006/wordprocessingDrawing" xmlns:w10="urn:schemas-microsoft-com:office:word" xmlns:w="http://schemas.openxmlformats.org/wordprocessingml/2006/main" xmlns:wne="http://schemas.microsoft.com/office/word/2006/wordml">
-  <w:abstractNum w:abstractNumId="0">
+<w:numbering xmlns:wpc="http://schemas.microsoft.com/office/word/2010/wordprocessingCanvas" xmlns:cx="http://schemas.microsoft.com/office/drawing/2014/chartex" xmlns:cx1="http://schemas.microsoft.com/office/drawing/2015/9/8/chartex" xmlns:cx2="http://schemas.microsoft.com/office/drawing/2015/10/21/chartex" xmlns:cx3="http://schemas.microsoft.com/office/drawing/2016/5/9/chartex" xmlns:cx4="http://schemas.microsoft.com/office/drawing/2016/5/10/chartex" xmlns:cx5="http://schemas.microsoft.com/office/drawing/2016/5/11/chartex" xmlns:cx6="http://schemas.microsoft.com/office/drawing/2016/5/12/chartex" xmlns:cx7="http://schemas.microsoft.com/office/drawing/2016/5/13/chartex" xmlns:cx8="http://schemas.microsoft.com/office/drawing/2016/5/14/chartex" xmlns:mc="http://schemas.openxmlformats.org/markup-compatibility/2006" xmlns:aink="http://schemas.microsoft.com/office/drawing/2016/ink" xmlns:am3d="http://schemas.microsoft.com/office/drawing/2017/model3d" xmlns:o="urn:schemas-microsoft-com:office:office" xmlns:r="http://schemas.openxmlformats.org/officeDocument/2006/relationships" xmlns:m="http://schemas.openxmlformats.org/officeDocument/2006/math" xmlns:v="urn:schemas-microsoft-com:vml" xmlns:wp14="http://schemas.microsoft.com/office/word/2010/wordprocessingDrawing" xmlns:wp="http://schemas.openxmlformats.org/drawingml/2006/wordprocessingDrawing" xmlns:w10="urn:schemas-microsoft-com:office:word" xmlns:w="http://schemas.openxmlformats.org/wordprocessingml/2006/main" xmlns:w14="http://schemas.microsoft.com/office/word/2010/wordml" xmlns:w15="http://schemas.microsoft.com/office/word/2012/wordml" xmlns:w16cid="http://schemas.microsoft.com/office/word/2016/wordml/cid" xmlns:w16se="http://schemas.microsoft.com/office/word/2015/wordml/symex" xmlns:wpg="http://schemas.microsoft.com/office/word/2010/wordprocessingGroup" xmlns:wpi="http://schemas.microsoft.com/office/word/2010/wordprocessingInk" xmlns:wne="http://schemas.microsoft.com/office/word/2006/wordml" xmlns:wps="http://schemas.microsoft.com/office/word/2010/wordprocessingShape" mc:Ignorable="w14 w15 w16se w16cid wp14">
+  <w:abstractNum w:abstractNumId="0" w15:restartNumberingAfterBreak="0">
     <w:nsid w:val="03307C53"/>
     <w:multiLevelType w:val="hybridMultilevel"/>
     <w:tmpl w:val="948C466C"/>
@@ -1250,7 +1353,7 @@
       </w:pPr>
     </w:lvl>
   </w:abstractNum>
-  <w:abstractNum w:abstractNumId="1">
+  <w:abstractNum w:abstractNumId="1" w15:restartNumberingAfterBreak="0">
     <w:nsid w:val="24F33987"/>
     <w:multiLevelType w:val="hybridMultilevel"/>
     <w:tmpl w:val="6922DC5C"/>
@@ -1336,7 +1439,7 @@
       </w:pPr>
     </w:lvl>
   </w:abstractNum>
-  <w:abstractNum w:abstractNumId="2">
+  <w:abstractNum w:abstractNumId="2" w15:restartNumberingAfterBreak="0">
     <w:nsid w:val="29BF2D71"/>
     <w:multiLevelType w:val="hybridMultilevel"/>
     <w:tmpl w:val="1FA2DF3C"/>
@@ -1422,7 +1525,7 @@
       </w:pPr>
     </w:lvl>
   </w:abstractNum>
-  <w:abstractNum w:abstractNumId="3">
+  <w:abstractNum w:abstractNumId="3" w15:restartNumberingAfterBreak="0">
     <w:nsid w:val="37F44FCA"/>
     <w:multiLevelType w:val="hybridMultilevel"/>
     <w:tmpl w:val="7AD00282"/>
@@ -1508,7 +1611,7 @@
       </w:pPr>
     </w:lvl>
   </w:abstractNum>
-  <w:abstractNum w:abstractNumId="4">
+  <w:abstractNum w:abstractNumId="4" w15:restartNumberingAfterBreak="0">
     <w:nsid w:val="59072BA0"/>
     <w:multiLevelType w:val="hybridMultilevel"/>
     <w:tmpl w:val="AB0C9E6A"/>
@@ -1613,7 +1716,7 @@
 </file>
 
 <file path=word/styles.xml><?xml version="1.0" encoding="utf-8"?>
-<w:styles xmlns:r="http://schemas.openxmlformats.org/officeDocument/2006/relationships" xmlns:w="http://schemas.openxmlformats.org/wordprocessingml/2006/main">
+<w:styles xmlns:mc="http://schemas.openxmlformats.org/markup-compatibility/2006" xmlns:r="http://schemas.openxmlformats.org/officeDocument/2006/relationships" xmlns:w="http://schemas.openxmlformats.org/wordprocessingml/2006/main" xmlns:w14="http://schemas.microsoft.com/office/word/2010/wordml" xmlns:w15="http://schemas.microsoft.com/office/word/2012/wordml" xmlns:w16cid="http://schemas.microsoft.com/office/word/2016/wordml/cid" xmlns:w16se="http://schemas.microsoft.com/office/word/2015/wordml/symex" mc:Ignorable="w14 w15 w16se w16cid">
   <w:docDefaults>
     <w:rPrDefault>
       <w:rPr>
@@ -1629,144 +1732,383 @@
       </w:pPr>
     </w:pPrDefault>
   </w:docDefaults>
-  <w:latentStyles w:defLockedState="0" w:defUIPriority="99" w:defSemiHidden="1" w:defUnhideWhenUsed="1" w:defQFormat="0" w:count="267">
-    <w:lsdException w:name="Normal" w:semiHidden="0" w:uiPriority="0" w:unhideWhenUsed="0" w:qFormat="1"/>
-    <w:lsdException w:name="heading 1" w:semiHidden="0" w:uiPriority="9" w:unhideWhenUsed="0" w:qFormat="1"/>
-    <w:lsdException w:name="heading 2" w:uiPriority="9" w:qFormat="1"/>
-    <w:lsdException w:name="heading 3" w:uiPriority="9" w:qFormat="1"/>
-    <w:lsdException w:name="heading 4" w:uiPriority="9" w:qFormat="1"/>
-    <w:lsdException w:name="heading 5" w:uiPriority="9" w:qFormat="1"/>
-    <w:lsdException w:name="heading 6" w:uiPriority="9" w:qFormat="1"/>
-    <w:lsdException w:name="heading 7" w:uiPriority="9" w:qFormat="1"/>
-    <w:lsdException w:name="heading 8" w:uiPriority="9" w:qFormat="1"/>
-    <w:lsdException w:name="heading 9" w:uiPriority="9" w:qFormat="1"/>
-    <w:lsdException w:name="toc 1" w:uiPriority="39"/>
-    <w:lsdException w:name="toc 2" w:uiPriority="39"/>
-    <w:lsdException w:name="toc 3" w:uiPriority="39"/>
-    <w:lsdException w:name="toc 4" w:uiPriority="39"/>
-    <w:lsdException w:name="toc 5" w:uiPriority="39"/>
-    <w:lsdException w:name="toc 6" w:uiPriority="39"/>
-    <w:lsdException w:name="toc 7" w:uiPriority="39"/>
-    <w:lsdException w:name="toc 8" w:uiPriority="39"/>
-    <w:lsdException w:name="toc 9" w:uiPriority="39"/>
-    <w:lsdException w:name="caption" w:uiPriority="35" w:qFormat="1"/>
-    <w:lsdException w:name="Title" w:semiHidden="0" w:uiPriority="10" w:unhideWhenUsed="0" w:qFormat="1"/>
-    <w:lsdException w:name="Default Paragraph Font" w:uiPriority="1"/>
-    <w:lsdException w:name="Subtitle" w:semiHidden="0" w:uiPriority="11" w:unhideWhenUsed="0" w:qFormat="1"/>
-    <w:lsdException w:name="Strong" w:semiHidden="0" w:uiPriority="22" w:unhideWhenUsed="0" w:qFormat="1"/>
-    <w:lsdException w:name="Emphasis" w:semiHidden="0" w:uiPriority="20" w:unhideWhenUsed="0" w:qFormat="1"/>
-    <w:lsdException w:name="Table Grid" w:semiHidden="0" w:uiPriority="59" w:unhideWhenUsed="0"/>
-    <w:lsdException w:name="Placeholder Text" w:unhideWhenUsed="0"/>
-    <w:lsdException w:name="No Spacing" w:semiHidden="0" w:uiPriority="1" w:unhideWhenUsed="0" w:qFormat="1"/>
-    <w:lsdException w:name="Light Shading" w:semiHidden="0" w:uiPriority="60" w:unhideWhenUsed="0"/>
-    <w:lsdException w:name="Light List" w:semiHidden="0" w:uiPriority="61" w:unhideWhenUsed="0"/>
-    <w:lsdException w:name="Light Grid" w:semiHidden="0" w:uiPriority="62" w:unhideWhenUsed="0"/>
-    <w:lsdException w:name="Medium Shading 1" w:semiHidden="0" w:uiPriority="63" w:unhideWhenUsed="0"/>
-    <w:lsdException w:name="Medium Shading 2" w:semiHidden="0" w:uiPriority="64" w:unhideWhenUsed="0"/>
-    <w:lsdException w:name="Medium List 1" w:semiHidden="0" w:uiPriority="65" w:unhideWhenUsed="0"/>
-    <w:lsdException w:name="Medium List 2" w:semiHidden="0" w:uiPriority="66" w:unhideWhenUsed="0"/>
-    <w:lsdException w:name="Medium Grid 1" w:semiHidden="0" w:uiPriority="67" w:unhideWhenUsed="0"/>
-    <w:lsdException w:name="Medium Grid 2" w:semiHidden="0" w:uiPriority="68" w:unhideWhenUsed="0"/>
-    <w:lsdException w:name="Medium Grid 3" w:semiHidden="0" w:uiPriority="69" w:unhideWhenUsed="0"/>
-    <w:lsdException w:name="Dark List" w:semiHidden="0" w:uiPriority="70" w:unhideWhenUsed="0"/>
-    <w:lsdException w:name="Colorful Shading" w:semiHidden="0" w:uiPriority="71" w:unhideWhenUsed="0"/>
-    <w:lsdException w:name="Colorful List" w:semiHidden="0" w:uiPriority="72" w:unhideWhenUsed="0"/>
-    <w:lsdException w:name="Colorful Grid" w:semiHidden="0" w:uiPriority="73" w:unhideWhenUsed="0"/>
-    <w:lsdException w:name="Light Shading Accent 1" w:semiHidden="0" w:uiPriority="60" w:unhideWhenUsed="0"/>
-    <w:lsdException w:name="Light List Accent 1" w:semiHidden="0" w:uiPriority="61" w:unhideWhenUsed="0"/>
-    <w:lsdException w:name="Light Grid Accent 1" w:semiHidden="0" w:uiPriority="62" w:unhideWhenUsed="0"/>
-    <w:lsdException w:name="Medium Shading 1 Accent 1" w:semiHidden="0" w:uiPriority="63" w:unhideWhenUsed="0"/>
-    <w:lsdException w:name="Medium Shading 2 Accent 1" w:semiHidden="0" w:uiPriority="64" w:unhideWhenUsed="0"/>
-    <w:lsdException w:name="Medium List 1 Accent 1" w:semiHidden="0" w:uiPriority="65" w:unhideWhenUsed="0"/>
-    <w:lsdException w:name="Revision" w:unhideWhenUsed="0"/>
-    <w:lsdException w:name="List Paragraph" w:semiHidden="0" w:uiPriority="34" w:unhideWhenUsed="0" w:qFormat="1"/>
-    <w:lsdException w:name="Quote" w:semiHidden="0" w:uiPriority="29" w:unhideWhenUsed="0" w:qFormat="1"/>
-    <w:lsdException w:name="Intense Quote" w:semiHidden="0" w:uiPriority="30" w:unhideWhenUsed="0" w:qFormat="1"/>
-    <w:lsdException w:name="Medium List 2 Accent 1" w:semiHidden="0" w:uiPriority="66" w:unhideWhenUsed="0"/>
-    <w:lsdException w:name="Medium Grid 1 Accent 1" w:semiHidden="0" w:uiPriority="67" w:unhideWhenUsed="0"/>
-    <w:lsdException w:name="Medium Grid 2 Accent 1" w:semiHidden="0" w:uiPriority="68" w:unhideWhenUsed="0"/>
-    <w:lsdException w:name="Medium Grid 3 Accent 1" w:semiHidden="0" w:uiPriority="69" w:unhideWhenUsed="0"/>
-    <w:lsdException w:name="Dark List Accent 1" w:semiHidden="0" w:uiPriority="70" w:unhideWhenUsed="0"/>
-    <w:lsdException w:name="Colorful Shading Accent 1" w:semiHidden="0" w:uiPriority="71" w:unhideWhenUsed="0"/>
-    <w:lsdException w:name="Colorful List Accent 1" w:semiHidden="0" w:uiPriority="72" w:unhideWhenUsed="0"/>
-    <w:lsdException w:name="Colorful Grid Accent 1" w:semiHidden="0" w:uiPriority="73" w:unhideWhenUsed="0"/>
-    <w:lsdException w:name="Light Shading Accent 2" w:semiHidden="0" w:uiPriority="60" w:unhideWhenUsed="0"/>
-    <w:lsdException w:name="Light List Accent 2" w:semiHidden="0" w:uiPriority="61" w:unhideWhenUsed="0"/>
-    <w:lsdException w:name="Light Grid Accent 2" w:semiHidden="0" w:uiPriority="62" w:unhideWhenUsed="0"/>
-    <w:lsdException w:name="Medium Shading 1 Accent 2" w:semiHidden="0" w:uiPriority="63" w:unhideWhenUsed="0"/>
-    <w:lsdException w:name="Medium Shading 2 Accent 2" w:semiHidden="0" w:uiPriority="64" w:unhideWhenUsed="0"/>
-    <w:lsdException w:name="Medium List 1 Accent 2" w:semiHidden="0" w:uiPriority="65" w:unhideWhenUsed="0"/>
-    <w:lsdException w:name="Medium List 2 Accent 2" w:semiHidden="0" w:uiPriority="66" w:unhideWhenUsed="0"/>
-    <w:lsdException w:name="Medium Grid 1 Accent 2" w:semiHidden="0" w:uiPriority="67" w:unhideWhenUsed="0"/>
-    <w:lsdException w:name="Medium Grid 2 Accent 2" w:semiHidden="0" w:uiPriority="68" w:unhideWhenUsed="0"/>
-    <w:lsdException w:name="Medium Grid 3 Accent 2" w:semiHidden="0" w:uiPriority="69" w:unhideWhenUsed="0"/>
-    <w:lsdException w:name="Dark List Accent 2" w:semiHidden="0" w:uiPriority="70" w:unhideWhenUsed="0"/>
-    <w:lsdException w:name="Colorful Shading Accent 2" w:semiHidden="0" w:uiPriority="71" w:unhideWhenUsed="0"/>
-    <w:lsdException w:name="Colorful List Accent 2" w:semiHidden="0" w:uiPriority="72" w:unhideWhenUsed="0"/>
-    <w:lsdException w:name="Colorful Grid Accent 2" w:semiHidden="0" w:uiPriority="73" w:unhideWhenUsed="0"/>
-    <w:lsdException w:name="Light Shading Accent 3" w:semiHidden="0" w:uiPriority="60" w:unhideWhenUsed="0"/>
-    <w:lsdException w:name="Light List Accent 3" w:semiHidden="0" w:uiPriority="61" w:unhideWhenUsed="0"/>
-    <w:lsdException w:name="Light Grid Accent 3" w:semiHidden="0" w:uiPriority="62" w:unhideWhenUsed="0"/>
-    <w:lsdException w:name="Medium Shading 1 Accent 3" w:semiHidden="0" w:uiPriority="63" w:unhideWhenUsed="0"/>
-    <w:lsdException w:name="Medium Shading 2 Accent 3" w:semiHidden="0" w:uiPriority="64" w:unhideWhenUsed="0"/>
-    <w:lsdException w:name="Medium List 1 Accent 3" w:semiHidden="0" w:uiPriority="65" w:unhideWhenUsed="0"/>
-    <w:lsdException w:name="Medium List 2 Accent 3" w:semiHidden="0" w:uiPriority="66" w:unhideWhenUsed="0"/>
-    <w:lsdException w:name="Medium Grid 1 Accent 3" w:semiHidden="0" w:uiPriority="67" w:unhideWhenUsed="0"/>
-    <w:lsdException w:name="Medium Grid 2 Accent 3" w:semiHidden="0" w:uiPriority="68" w:unhideWhenUsed="0"/>
-    <w:lsdException w:name="Medium Grid 3 Accent 3" w:semiHidden="0" w:uiPriority="69" w:unhideWhenUsed="0"/>
-    <w:lsdException w:name="Dark List Accent 3" w:semiHidden="0" w:uiPriority="70" w:unhideWhenUsed="0"/>
-    <w:lsdException w:name="Colorful Shading Accent 3" w:semiHidden="0" w:uiPriority="71" w:unhideWhenUsed="0"/>
-    <w:lsdException w:name="Colorful List Accent 3" w:semiHidden="0" w:uiPriority="72" w:unhideWhenUsed="0"/>
-    <w:lsdException w:name="Colorful Grid Accent 3" w:semiHidden="0" w:uiPriority="73" w:unhideWhenUsed="0"/>
-    <w:lsdException w:name="Light Shading Accent 4" w:semiHidden="0" w:uiPriority="60" w:unhideWhenUsed="0"/>
-    <w:lsdException w:name="Light List Accent 4" w:semiHidden="0" w:uiPriority="61" w:unhideWhenUsed="0"/>
-    <w:lsdException w:name="Light Grid Accent 4" w:semiHidden="0" w:uiPriority="62" w:unhideWhenUsed="0"/>
-    <w:lsdException w:name="Medium Shading 1 Accent 4" w:semiHidden="0" w:uiPriority="63" w:unhideWhenUsed="0"/>
-    <w:lsdException w:name="Medium Shading 2 Accent 4" w:semiHidden="0" w:uiPriority="64" w:unhideWhenUsed="0"/>
-    <w:lsdException w:name="Medium List 1 Accent 4" w:semiHidden="0" w:uiPriority="65" w:unhideWhenUsed="0"/>
-    <w:lsdException w:name="Medium List 2 Accent 4" w:semiHidden="0" w:uiPriority="66" w:unhideWhenUsed="0"/>
-    <w:lsdException w:name="Medium Grid 1 Accent 4" w:semiHidden="0" w:uiPriority="67" w:unhideWhenUsed="0"/>
-    <w:lsdException w:name="Medium Grid 2 Accent 4" w:semiHidden="0" w:uiPriority="68" w:unhideWhenUsed="0"/>
-    <w:lsdException w:name="Medium Grid 3 Accent 4" w:semiHidden="0" w:uiPriority="69" w:unhideWhenUsed="0"/>
-    <w:lsdException w:name="Dark List Accent 4" w:semiHidden="0" w:uiPriority="70" w:unhideWhenUsed="0"/>
-    <w:lsdException w:name="Colorful Shading Accent 4" w:semiHidden="0" w:uiPriority="71" w:unhideWhenUsed="0"/>
-    <w:lsdException w:name="Colorful List Accent 4" w:semiHidden="0" w:uiPriority="72" w:unhideWhenUsed="0"/>
-    <w:lsdException w:name="Colorful Grid Accent 4" w:semiHidden="0" w:uiPriority="73" w:unhideWhenUsed="0"/>
-    <w:lsdException w:name="Light Shading Accent 5" w:semiHidden="0" w:uiPriority="60" w:unhideWhenUsed="0"/>
-    <w:lsdException w:name="Light List Accent 5" w:semiHidden="0" w:uiPriority="61" w:unhideWhenUsed="0"/>
-    <w:lsdException w:name="Light Grid Accent 5" w:semiHidden="0" w:uiPriority="62" w:unhideWhenUsed="0"/>
-    <w:lsdException w:name="Medium Shading 1 Accent 5" w:semiHidden="0" w:uiPriority="63" w:unhideWhenUsed="0"/>
-    <w:lsdException w:name="Medium Shading 2 Accent 5" w:semiHidden="0" w:uiPriority="64" w:unhideWhenUsed="0"/>
-    <w:lsdException w:name="Medium List 1 Accent 5" w:semiHidden="0" w:uiPriority="65" w:unhideWhenUsed="0"/>
-    <w:lsdException w:name="Medium List 2 Accent 5" w:semiHidden="0" w:uiPriority="66" w:unhideWhenUsed="0"/>
-    <w:lsdException w:name="Medium Grid 1 Accent 5" w:semiHidden="0" w:uiPriority="67" w:unhideWhenUsed="0"/>
-    <w:lsdException w:name="Medium Grid 2 Accent 5" w:semiHidden="0" w:uiPriority="68" w:unhideWhenUsed="0"/>
-    <w:lsdException w:name="Medium Grid 3 Accent 5" w:semiHidden="0" w:uiPriority="69" w:unhideWhenUsed="0"/>
-    <w:lsdException w:name="Dark List Accent 5" w:semiHidden="0" w:uiPriority="70" w:unhideWhenUsed="0"/>
-    <w:lsdException w:name="Colorful Shading Accent 5" w:semiHidden="0" w:uiPriority="71" w:unhideWhenUsed="0"/>
-    <w:lsdException w:name="Colorful List Accent 5" w:semiHidden="0" w:uiPriority="72" w:unhideWhenUsed="0"/>
-    <w:lsdException w:name="Colorful Grid Accent 5" w:semiHidden="0" w:uiPriority="73" w:unhideWhenUsed="0"/>
-    <w:lsdException w:name="Light Shading Accent 6" w:semiHidden="0" w:uiPriority="60" w:unhideWhenUsed="0"/>
-    <w:lsdException w:name="Light List Accent 6" w:semiHidden="0" w:uiPriority="61" w:unhideWhenUsed="0"/>
-    <w:lsdException w:name="Light Grid Accent 6" w:semiHidden="0" w:uiPriority="62" w:unhideWhenUsed="0"/>
-    <w:lsdException w:name="Medium Shading 1 Accent 6" w:semiHidden="0" w:uiPriority="63" w:unhideWhenUsed="0"/>
-    <w:lsdException w:name="Medium Shading 2 Accent 6" w:semiHidden="0" w:uiPriority="64" w:unhideWhenUsed="0"/>
-    <w:lsdException w:name="Medium List 1 Accent 6" w:semiHidden="0" w:uiPriority="65" w:unhideWhenUsed="0"/>
-    <w:lsdException w:name="Medium List 2 Accent 6" w:semiHidden="0" w:uiPriority="66" w:unhideWhenUsed="0"/>
-    <w:lsdException w:name="Medium Grid 1 Accent 6" w:semiHidden="0" w:uiPriority="67" w:unhideWhenUsed="0"/>
-    <w:lsdException w:name="Medium Grid 2 Accent 6" w:semiHidden="0" w:uiPriority="68" w:unhideWhenUsed="0"/>
-    <w:lsdException w:name="Medium Grid 3 Accent 6" w:semiHidden="0" w:uiPriority="69" w:unhideWhenUsed="0"/>
-    <w:lsdException w:name="Dark List Accent 6" w:semiHidden="0" w:uiPriority="70" w:unhideWhenUsed="0"/>
-    <w:lsdException w:name="Colorful Shading Accent 6" w:semiHidden="0" w:uiPriority="71" w:unhideWhenUsed="0"/>
-    <w:lsdException w:name="Colorful List Accent 6" w:semiHidden="0" w:uiPriority="72" w:unhideWhenUsed="0"/>
-    <w:lsdException w:name="Colorful Grid Accent 6" w:semiHidden="0" w:uiPriority="73" w:unhideWhenUsed="0"/>
-    <w:lsdException w:name="Subtle Emphasis" w:semiHidden="0" w:uiPriority="19" w:unhideWhenUsed="0" w:qFormat="1"/>
-    <w:lsdException w:name="Intense Emphasis" w:semiHidden="0" w:uiPriority="21" w:unhideWhenUsed="0" w:qFormat="1"/>
-    <w:lsdException w:name="Subtle Reference" w:semiHidden="0" w:uiPriority="31" w:unhideWhenUsed="0" w:qFormat="1"/>
-    <w:lsdException w:name="Intense Reference" w:semiHidden="0" w:uiPriority="32" w:unhideWhenUsed="0" w:qFormat="1"/>
-    <w:lsdException w:name="Book Title" w:semiHidden="0" w:uiPriority="33" w:unhideWhenUsed="0" w:qFormat="1"/>
-    <w:lsdException w:name="Bibliography" w:uiPriority="37"/>
-    <w:lsdException w:name="TOC Heading" w:uiPriority="39" w:qFormat="1"/>
+  <w:latentStyles w:defLockedState="0" w:defUIPriority="99" w:defSemiHidden="0" w:defUnhideWhenUsed="0" w:defQFormat="0" w:count="376">
+    <w:lsdException w:name="Normal" w:uiPriority="0" w:qFormat="1"/>
+    <w:lsdException w:name="heading 1" w:uiPriority="9" w:qFormat="1"/>
+    <w:lsdException w:name="heading 2" w:semiHidden="1" w:uiPriority="9" w:unhideWhenUsed="1" w:qFormat="1"/>
+    <w:lsdException w:name="heading 3" w:semiHidden="1" w:uiPriority="9" w:unhideWhenUsed="1" w:qFormat="1"/>
+    <w:lsdException w:name="heading 4" w:semiHidden="1" w:uiPriority="9" w:unhideWhenUsed="1" w:qFormat="1"/>
+    <w:lsdException w:name="heading 5" w:semiHidden="1" w:uiPriority="9" w:unhideWhenUsed="1" w:qFormat="1"/>
+    <w:lsdException w:name="heading 6" w:semiHidden="1" w:uiPriority="9" w:unhideWhenUsed="1" w:qFormat="1"/>
+    <w:lsdException w:name="heading 7" w:semiHidden="1" w:uiPriority="9" w:unhideWhenUsed="1" w:qFormat="1"/>
+    <w:lsdException w:name="heading 8" w:semiHidden="1" w:uiPriority="9" w:unhideWhenUsed="1" w:qFormat="1"/>
+    <w:lsdException w:name="heading 9" w:semiHidden="1" w:uiPriority="9" w:unhideWhenUsed="1" w:qFormat="1"/>
+    <w:lsdException w:name="index 1" w:semiHidden="1" w:unhideWhenUsed="1"/>
+    <w:lsdException w:name="index 2" w:semiHidden="1" w:unhideWhenUsed="1"/>
+    <w:lsdException w:name="index 3" w:semiHidden="1" w:unhideWhenUsed="1"/>
+    <w:lsdException w:name="index 4" w:semiHidden="1" w:unhideWhenUsed="1"/>
+    <w:lsdException w:name="index 5" w:semiHidden="1" w:unhideWhenUsed="1"/>
+    <w:lsdException w:name="index 6" w:semiHidden="1" w:unhideWhenUsed="1"/>
+    <w:lsdException w:name="index 7" w:semiHidden="1" w:unhideWhenUsed="1"/>
+    <w:lsdException w:name="index 8" w:semiHidden="1" w:unhideWhenUsed="1"/>
+    <w:lsdException w:name="index 9" w:semiHidden="1" w:unhideWhenUsed="1"/>
+    <w:lsdException w:name="toc 1" w:semiHidden="1" w:uiPriority="39" w:unhideWhenUsed="1"/>
+    <w:lsdException w:name="toc 2" w:semiHidden="1" w:uiPriority="39" w:unhideWhenUsed="1"/>
+    <w:lsdException w:name="toc 3" w:semiHidden="1" w:uiPriority="39" w:unhideWhenUsed="1"/>
+    <w:lsdException w:name="toc 4" w:semiHidden="1" w:uiPriority="39" w:unhideWhenUsed="1"/>
+    <w:lsdException w:name="toc 5" w:semiHidden="1" w:uiPriority="39" w:unhideWhenUsed="1"/>
+    <w:lsdException w:name="toc 6" w:semiHidden="1" w:uiPriority="39" w:unhideWhenUsed="1"/>
+    <w:lsdException w:name="toc 7" w:semiHidden="1" w:uiPriority="39" w:unhideWhenUsed="1"/>
+    <w:lsdException w:name="toc 8" w:semiHidden="1" w:uiPriority="39" w:unhideWhenUsed="1"/>
+    <w:lsdException w:name="toc 9" w:semiHidden="1" w:uiPriority="39" w:unhideWhenUsed="1"/>
+    <w:lsdException w:name="Normal Indent" w:semiHidden="1" w:unhideWhenUsed="1"/>
+    <w:lsdException w:name="footnote text" w:semiHidden="1" w:unhideWhenUsed="1"/>
+    <w:lsdException w:name="annotation text" w:semiHidden="1" w:unhideWhenUsed="1"/>
+    <w:lsdException w:name="header" w:semiHidden="1" w:unhideWhenUsed="1"/>
+    <w:lsdException w:name="footer" w:semiHidden="1" w:unhideWhenUsed="1"/>
+    <w:lsdException w:name="index heading" w:semiHidden="1" w:unhideWhenUsed="1"/>
+    <w:lsdException w:name="caption" w:semiHidden="1" w:uiPriority="35" w:unhideWhenUsed="1" w:qFormat="1"/>
+    <w:lsdException w:name="table of figures" w:semiHidden="1" w:unhideWhenUsed="1"/>
+    <w:lsdException w:name="envelope address" w:semiHidden="1" w:unhideWhenUsed="1"/>
+    <w:lsdException w:name="envelope return" w:semiHidden="1" w:unhideWhenUsed="1"/>
+    <w:lsdException w:name="footnote reference" w:semiHidden="1" w:unhideWhenUsed="1"/>
+    <w:lsdException w:name="annotation reference" w:semiHidden="1" w:unhideWhenUsed="1"/>
+    <w:lsdException w:name="line number" w:semiHidden="1" w:unhideWhenUsed="1"/>
+    <w:lsdException w:name="page number" w:semiHidden="1" w:unhideWhenUsed="1"/>
+    <w:lsdException w:name="endnote reference" w:semiHidden="1" w:unhideWhenUsed="1"/>
+    <w:lsdException w:name="endnote text" w:semiHidden="1" w:unhideWhenUsed="1"/>
+    <w:lsdException w:name="table of authorities" w:semiHidden="1" w:unhideWhenUsed="1"/>
+    <w:lsdException w:name="macro" w:semiHidden="1" w:unhideWhenUsed="1"/>
+    <w:lsdException w:name="toa heading" w:semiHidden="1" w:unhideWhenUsed="1"/>
+    <w:lsdException w:name="List" w:semiHidden="1" w:unhideWhenUsed="1"/>
+    <w:lsdException w:name="List Bullet" w:semiHidden="1" w:unhideWhenUsed="1"/>
+    <w:lsdException w:name="List Number" w:semiHidden="1" w:unhideWhenUsed="1"/>
+    <w:lsdException w:name="List 2" w:semiHidden="1" w:unhideWhenUsed="1"/>
+    <w:lsdException w:name="List 3" w:semiHidden="1" w:unhideWhenUsed="1"/>
+    <w:lsdException w:name="List 4" w:semiHidden="1" w:unhideWhenUsed="1"/>
+    <w:lsdException w:name="List 5" w:semiHidden="1" w:unhideWhenUsed="1"/>
+    <w:lsdException w:name="List Bullet 2" w:semiHidden="1" w:unhideWhenUsed="1"/>
+    <w:lsdException w:name="List Bullet 3" w:semiHidden="1" w:unhideWhenUsed="1"/>
+    <w:lsdException w:name="List Bullet 4" w:semiHidden="1" w:unhideWhenUsed="1"/>
+    <w:lsdException w:name="List Bullet 5" w:semiHidden="1" w:unhideWhenUsed="1"/>
+    <w:lsdException w:name="List Number 2" w:semiHidden="1" w:unhideWhenUsed="1"/>
+    <w:lsdException w:name="List Number 3" w:semiHidden="1" w:unhideWhenUsed="1"/>
+    <w:lsdException w:name="List Number 4" w:semiHidden="1" w:unhideWhenUsed="1"/>
+    <w:lsdException w:name="List Number 5" w:semiHidden="1" w:unhideWhenUsed="1"/>
+    <w:lsdException w:name="Title" w:uiPriority="10" w:qFormat="1"/>
+    <w:lsdException w:name="Closing" w:semiHidden="1" w:unhideWhenUsed="1"/>
+    <w:lsdException w:name="Signature" w:semiHidden="1" w:unhideWhenUsed="1"/>
+    <w:lsdException w:name="Default Paragraph Font" w:semiHidden="1" w:uiPriority="1" w:unhideWhenUsed="1"/>
+    <w:lsdException w:name="Body Text" w:semiHidden="1" w:unhideWhenUsed="1"/>
+    <w:lsdException w:name="Body Text Indent" w:semiHidden="1" w:unhideWhenUsed="1"/>
+    <w:lsdException w:name="List Continue" w:semiHidden="1" w:unhideWhenUsed="1"/>
+    <w:lsdException w:name="List Continue 2" w:semiHidden="1" w:unhideWhenUsed="1"/>
+    <w:lsdException w:name="List Continue 3" w:semiHidden="1" w:unhideWhenUsed="1"/>
+    <w:lsdException w:name="List Continue 4" w:semiHidden="1" w:unhideWhenUsed="1"/>
+    <w:lsdException w:name="List Continue 5" w:semiHidden="1" w:unhideWhenUsed="1"/>
+    <w:lsdException w:name="Message Header" w:semiHidden="1" w:unhideWhenUsed="1"/>
+    <w:lsdException w:name="Subtitle" w:uiPriority="11" w:qFormat="1"/>
+    <w:lsdException w:name="Salutation" w:semiHidden="1" w:unhideWhenUsed="1"/>
+    <w:lsdException w:name="Date" w:semiHidden="1" w:unhideWhenUsed="1"/>
+    <w:lsdException w:name="Body Text First Indent" w:semiHidden="1" w:unhideWhenUsed="1"/>
+    <w:lsdException w:name="Body Text First Indent 2" w:semiHidden="1" w:unhideWhenUsed="1"/>
+    <w:lsdException w:name="Note Heading" w:semiHidden="1" w:unhideWhenUsed="1"/>
+    <w:lsdException w:name="Body Text 2" w:semiHidden="1" w:unhideWhenUsed="1"/>
+    <w:lsdException w:name="Body Text 3" w:semiHidden="1" w:unhideWhenUsed="1"/>
+    <w:lsdException w:name="Body Text Indent 2" w:semiHidden="1" w:unhideWhenUsed="1"/>
+    <w:lsdException w:name="Body Text Indent 3" w:semiHidden="1" w:unhideWhenUsed="1"/>
+    <w:lsdException w:name="Block Text" w:semiHidden="1" w:unhideWhenUsed="1"/>
+    <w:lsdException w:name="Hyperlink" w:semiHidden="1" w:unhideWhenUsed="1"/>
+    <w:lsdException w:name="FollowedHyperlink" w:semiHidden="1" w:unhideWhenUsed="1"/>
+    <w:lsdException w:name="Strong" w:uiPriority="22" w:qFormat="1"/>
+    <w:lsdException w:name="Emphasis" w:uiPriority="20" w:qFormat="1"/>
+    <w:lsdException w:name="Document Map" w:semiHidden="1" w:unhideWhenUsed="1"/>
+    <w:lsdException w:name="Plain Text" w:semiHidden="1" w:unhideWhenUsed="1"/>
+    <w:lsdException w:name="E-mail Signature" w:semiHidden="1" w:unhideWhenUsed="1"/>
+    <w:lsdException w:name="HTML Top of Form" w:semiHidden="1" w:unhideWhenUsed="1"/>
+    <w:lsdException w:name="HTML Bottom of Form" w:semiHidden="1" w:unhideWhenUsed="1"/>
+    <w:lsdException w:name="Normal (Web)" w:semiHidden="1" w:unhideWhenUsed="1"/>
+    <w:lsdException w:name="HTML Acronym" w:semiHidden="1" w:unhideWhenUsed="1"/>
+    <w:lsdException w:name="HTML Address" w:semiHidden="1" w:unhideWhenUsed="1"/>
+    <w:lsdException w:name="HTML Cite" w:semiHidden="1" w:unhideWhenUsed="1"/>
+    <w:lsdException w:name="HTML Code" w:semiHidden="1" w:unhideWhenUsed="1"/>
+    <w:lsdException w:name="HTML Definition" w:semiHidden="1" w:unhideWhenUsed="1"/>
+    <w:lsdException w:name="HTML Keyboard" w:semiHidden="1" w:unhideWhenUsed="1"/>
+    <w:lsdException w:name="HTML Preformatted" w:semiHidden="1" w:unhideWhenUsed="1"/>
+    <w:lsdException w:name="HTML Sample" w:semiHidden="1" w:unhideWhenUsed="1"/>
+    <w:lsdException w:name="HTML Typewriter" w:semiHidden="1" w:unhideWhenUsed="1"/>
+    <w:lsdException w:name="HTML Variable" w:semiHidden="1" w:unhideWhenUsed="1"/>
+    <w:lsdException w:name="Normal Table" w:semiHidden="1" w:unhideWhenUsed="1"/>
+    <w:lsdException w:name="annotation subject" w:semiHidden="1" w:unhideWhenUsed="1"/>
+    <w:lsdException w:name="No List" w:semiHidden="1" w:unhideWhenUsed="1"/>
+    <w:lsdException w:name="Outline List 1" w:semiHidden="1" w:unhideWhenUsed="1"/>
+    <w:lsdException w:name="Outline List 2" w:semiHidden="1" w:unhideWhenUsed="1"/>
+    <w:lsdException w:name="Outline List 3" w:semiHidden="1" w:unhideWhenUsed="1"/>
+    <w:lsdException w:name="Table Simple 1" w:semiHidden="1" w:unhideWhenUsed="1"/>
+    <w:lsdException w:name="Table Simple 2" w:semiHidden="1" w:unhideWhenUsed="1"/>
+    <w:lsdException w:name="Table Simple 3" w:semiHidden="1" w:unhideWhenUsed="1"/>
+    <w:lsdException w:name="Table Classic 1" w:semiHidden="1" w:unhideWhenUsed="1"/>
+    <w:lsdException w:name="Table Classic 2" w:semiHidden="1" w:unhideWhenUsed="1"/>
+    <w:lsdException w:name="Table Classic 3" w:semiHidden="1" w:unhideWhenUsed="1"/>
+    <w:lsdException w:name="Table Classic 4" w:semiHidden="1" w:unhideWhenUsed="1"/>
+    <w:lsdException w:name="Table Colorful 1" w:semiHidden="1" w:unhideWhenUsed="1"/>
+    <w:lsdException w:name="Table Colorful 2" w:semiHidden="1" w:unhideWhenUsed="1"/>
+    <w:lsdException w:name="Table Colorful 3" w:semiHidden="1" w:unhideWhenUsed="1"/>
+    <w:lsdException w:name="Table Columns 1" w:semiHidden="1" w:unhideWhenUsed="1"/>
+    <w:lsdException w:name="Table Columns 2" w:semiHidden="1" w:unhideWhenUsed="1"/>
+    <w:lsdException w:name="Table Columns 3" w:semiHidden="1" w:unhideWhenUsed="1"/>
+    <w:lsdException w:name="Table Columns 4" w:semiHidden="1" w:unhideWhenUsed="1"/>
+    <w:lsdException w:name="Table Columns 5" w:semiHidden="1" w:unhideWhenUsed="1"/>
+    <w:lsdException w:name="Table Grid 1" w:semiHidden="1" w:unhideWhenUsed="1"/>
+    <w:lsdException w:name="Table Grid 2" w:semiHidden="1" w:unhideWhenUsed="1"/>
+    <w:lsdException w:name="Table Grid 3" w:semiHidden="1" w:unhideWhenUsed="1"/>
+    <w:lsdException w:name="Table Grid 4" w:semiHidden="1" w:unhideWhenUsed="1"/>
+    <w:lsdException w:name="Table Grid 5" w:semiHidden="1" w:unhideWhenUsed="1"/>
+    <w:lsdException w:name="Table Grid 6" w:semiHidden="1" w:unhideWhenUsed="1"/>
+    <w:lsdException w:name="Table Grid 7" w:semiHidden="1" w:unhideWhenUsed="1"/>
+    <w:lsdException w:name="Table Grid 8" w:semiHidden="1" w:unhideWhenUsed="1"/>
+    <w:lsdException w:name="Table List 1" w:semiHidden="1" w:unhideWhenUsed="1"/>
+    <w:lsdException w:name="Table List 2" w:semiHidden="1" w:unhideWhenUsed="1"/>
+    <w:lsdException w:name="Table List 3" w:semiHidden="1" w:unhideWhenUsed="1"/>
+    <w:lsdException w:name="Table List 4" w:semiHidden="1" w:unhideWhenUsed="1"/>
+    <w:lsdException w:name="Table List 5" w:semiHidden="1" w:unhideWhenUsed="1"/>
+    <w:lsdException w:name="Table List 6" w:semiHidden="1" w:unhideWhenUsed="1"/>
+    <w:lsdException w:name="Table List 7" w:semiHidden="1" w:unhideWhenUsed="1"/>
+    <w:lsdException w:name="Table List 8" w:semiHidden="1" w:unhideWhenUsed="1"/>
+    <w:lsdException w:name="Table 3D effects 1" w:semiHidden="1" w:unhideWhenUsed="1"/>
+    <w:lsdException w:name="Table 3D effects 2" w:semiHidden="1" w:unhideWhenUsed="1"/>
+    <w:lsdException w:name="Table 3D effects 3" w:semiHidden="1" w:unhideWhenUsed="1"/>
+    <w:lsdException w:name="Table Contemporary" w:semiHidden="1" w:unhideWhenUsed="1"/>
+    <w:lsdException w:name="Table Elegant" w:semiHidden="1" w:unhideWhenUsed="1"/>
+    <w:lsdException w:name="Table Professional" w:semiHidden="1" w:unhideWhenUsed="1"/>
+    <w:lsdException w:name="Table Subtle 1" w:semiHidden="1" w:unhideWhenUsed="1"/>
+    <w:lsdException w:name="Table Subtle 2" w:semiHidden="1" w:unhideWhenUsed="1"/>
+    <w:lsdException w:name="Table Web 1" w:semiHidden="1" w:unhideWhenUsed="1"/>
+    <w:lsdException w:name="Table Web 2" w:semiHidden="1" w:unhideWhenUsed="1"/>
+    <w:lsdException w:name="Table Web 3" w:semiHidden="1" w:unhideWhenUsed="1"/>
+    <w:lsdException w:name="Balloon Text" w:semiHidden="1" w:unhideWhenUsed="1"/>
+    <w:lsdException w:name="Table Grid" w:semiHidden="1" w:uiPriority="59" w:unhideWhenUsed="1"/>
+    <w:lsdException w:name="Table Theme" w:semiHidden="1" w:unhideWhenUsed="1"/>
+    <w:lsdException w:name="Placeholder Text" w:semiHidden="1"/>
+    <w:lsdException w:name="No Spacing" w:uiPriority="1" w:qFormat="1"/>
+    <w:lsdException w:name="Light Shading" w:uiPriority="60"/>
+    <w:lsdException w:name="Light List" w:uiPriority="61"/>
+    <w:lsdException w:name="Light Grid" w:uiPriority="62"/>
+    <w:lsdException w:name="Medium Shading 1" w:uiPriority="63"/>
+    <w:lsdException w:name="Medium Shading 2" w:uiPriority="64"/>
+    <w:lsdException w:name="Medium List 1" w:uiPriority="65"/>
+    <w:lsdException w:name="Medium List 2" w:uiPriority="66"/>
+    <w:lsdException w:name="Medium Grid 1" w:uiPriority="67"/>
+    <w:lsdException w:name="Medium Grid 2" w:uiPriority="68"/>
+    <w:lsdException w:name="Medium Grid 3" w:uiPriority="69"/>
+    <w:lsdException w:name="Dark List" w:uiPriority="70"/>
+    <w:lsdException w:name="Colorful Shading" w:uiPriority="71"/>
+    <w:lsdException w:name="Colorful List" w:uiPriority="72"/>
+    <w:lsdException w:name="Colorful Grid" w:uiPriority="73"/>
+    <w:lsdException w:name="Light Shading Accent 1" w:uiPriority="60"/>
+    <w:lsdException w:name="Light List Accent 1" w:uiPriority="61"/>
+    <w:lsdException w:name="Light Grid Accent 1" w:uiPriority="62"/>
+    <w:lsdException w:name="Medium Shading 1 Accent 1" w:uiPriority="63"/>
+    <w:lsdException w:name="Medium Shading 2 Accent 1" w:uiPriority="64"/>
+    <w:lsdException w:name="Medium List 1 Accent 1" w:uiPriority="65"/>
+    <w:lsdException w:name="Revision" w:semiHidden="1"/>
+    <w:lsdException w:name="List Paragraph" w:uiPriority="34" w:qFormat="1"/>
+    <w:lsdException w:name="Quote" w:uiPriority="29" w:qFormat="1"/>
+    <w:lsdException w:name="Intense Quote" w:uiPriority="30" w:qFormat="1"/>
+    <w:lsdException w:name="Medium List 2 Accent 1" w:uiPriority="66"/>
+    <w:lsdException w:name="Medium Grid 1 Accent 1" w:uiPriority="67"/>
+    <w:lsdException w:name="Medium Grid 2 Accent 1" w:uiPriority="68"/>
+    <w:lsdException w:name="Medium Grid 3 Accent 1" w:uiPriority="69"/>
+    <w:lsdException w:name="Dark List Accent 1" w:uiPriority="70"/>
+    <w:lsdException w:name="Colorful Shading Accent 1" w:uiPriority="71"/>
+    <w:lsdException w:name="Colorful List Accent 1" w:uiPriority="72"/>
+    <w:lsdException w:name="Colorful Grid Accent 1" w:uiPriority="73"/>
+    <w:lsdException w:name="Light Shading Accent 2" w:uiPriority="60"/>
+    <w:lsdException w:name="Light List Accent 2" w:uiPriority="61"/>
+    <w:lsdException w:name="Light Grid Accent 2" w:uiPriority="62"/>
+    <w:lsdException w:name="Medium Shading 1 Accent 2" w:uiPriority="63"/>
+    <w:lsdException w:name="Medium Shading 2 Accent 2" w:uiPriority="64"/>
+    <w:lsdException w:name="Medium List 1 Accent 2" w:uiPriority="65"/>
+    <w:lsdException w:name="Medium List 2 Accent 2" w:uiPriority="66"/>
+    <w:lsdException w:name="Medium Grid 1 Accent 2" w:uiPriority="67"/>
+    <w:lsdException w:name="Medium Grid 2 Accent 2" w:uiPriority="68"/>
+    <w:lsdException w:name="Medium Grid 3 Accent 2" w:uiPriority="69"/>
+    <w:lsdException w:name="Dark List Accent 2" w:uiPriority="70"/>
+    <w:lsdException w:name="Colorful Shading Accent 2" w:uiPriority="71"/>
+    <w:lsdException w:name="Colorful List Accent 2" w:uiPriority="72"/>
+    <w:lsdException w:name="Colorful Grid Accent 2" w:uiPriority="73"/>
+    <w:lsdException w:name="Light Shading Accent 3" w:uiPriority="60"/>
+    <w:lsdException w:name="Light List Accent 3" w:uiPriority="61"/>
+    <w:lsdException w:name="Light Grid Accent 3" w:uiPriority="62"/>
+    <w:lsdException w:name="Medium Shading 1 Accent 3" w:uiPriority="63"/>
+    <w:lsdException w:name="Medium Shading 2 Accent 3" w:uiPriority="64"/>
+    <w:lsdException w:name="Medium List 1 Accent 3" w:uiPriority="65"/>
+    <w:lsdException w:name="Medium List 2 Accent 3" w:uiPriority="66"/>
+    <w:lsdException w:name="Medium Grid 1 Accent 3" w:uiPriority="67"/>
+    <w:lsdException w:name="Medium Grid 2 Accent 3" w:uiPriority="68"/>
+    <w:lsdException w:name="Medium Grid 3 Accent 3" w:uiPriority="69"/>
+    <w:lsdException w:name="Dark List Accent 3" w:uiPriority="70"/>
+    <w:lsdException w:name="Colorful Shading Accent 3" w:uiPriority="71"/>
+    <w:lsdException w:name="Colorful List Accent 3" w:uiPriority="72"/>
+    <w:lsdException w:name="Colorful Grid Accent 3" w:uiPriority="73"/>
+    <w:lsdException w:name="Light Shading Accent 4" w:uiPriority="60"/>
+    <w:lsdException w:name="Light List Accent 4" w:uiPriority="61"/>
+    <w:lsdException w:name="Light Grid Accent 4" w:uiPriority="62"/>
+    <w:lsdException w:name="Medium Shading 1 Accent 4" w:uiPriority="63"/>
+    <w:lsdException w:name="Medium Shading 2 Accent 4" w:uiPriority="64"/>
+    <w:lsdException w:name="Medium List 1 Accent 4" w:uiPriority="65"/>
+    <w:lsdException w:name="Medium List 2 Accent 4" w:uiPriority="66"/>
+    <w:lsdException w:name="Medium Grid 1 Accent 4" w:uiPriority="67"/>
+    <w:lsdException w:name="Medium Grid 2 Accent 4" w:uiPriority="68"/>
+    <w:lsdException w:name="Medium Grid 3 Accent 4" w:uiPriority="69"/>
+    <w:lsdException w:name="Dark List Accent 4" w:uiPriority="70"/>
+    <w:lsdException w:name="Colorful Shading Accent 4" w:uiPriority="71"/>
+    <w:lsdException w:name="Colorful List Accent 4" w:uiPriority="72"/>
+    <w:lsdException w:name="Colorful Grid Accent 4" w:uiPriority="73"/>
+    <w:lsdException w:name="Light Shading Accent 5" w:uiPriority="60"/>
+    <w:lsdException w:name="Light List Accent 5" w:uiPriority="61"/>
+    <w:lsdException w:name="Light Grid Accent 5" w:uiPriority="62"/>
+    <w:lsdException w:name="Medium Shading 1 Accent 5" w:uiPriority="63"/>
+    <w:lsdException w:name="Medium Shading 2 Accent 5" w:uiPriority="64"/>
+    <w:lsdException w:name="Medium List 1 Accent 5" w:uiPriority="65"/>
+    <w:lsdException w:name="Medium List 2 Accent 5" w:uiPriority="66"/>
+    <w:lsdException w:name="Medium Grid 1 Accent 5" w:uiPriority="67"/>
+    <w:lsdException w:name="Medium Grid 2 Accent 5" w:uiPriority="68"/>
+    <w:lsdException w:name="Medium Grid 3 Accent 5" w:uiPriority="69"/>
+    <w:lsdException w:name="Dark List Accent 5" w:uiPriority="70"/>
+    <w:lsdException w:name="Colorful Shading Accent 5" w:uiPriority="71"/>
+    <w:lsdException w:name="Colorful List Accent 5" w:uiPriority="72"/>
+    <w:lsdException w:name="Colorful Grid Accent 5" w:uiPriority="73"/>
+    <w:lsdException w:name="Light Shading Accent 6" w:uiPriority="60"/>
+    <w:lsdException w:name="Light List Accent 6" w:uiPriority="61"/>
+    <w:lsdException w:name="Light Grid Accent 6" w:uiPriority="62"/>
+    <w:lsdException w:name="Medium Shading 1 Accent 6" w:uiPriority="63"/>
+    <w:lsdException w:name="Medium Shading 2 Accent 6" w:uiPriority="64"/>
+    <w:lsdException w:name="Medium List 1 Accent 6" w:uiPriority="65"/>
+    <w:lsdException w:name="Medium List 2 Accent 6" w:uiPriority="66"/>
+    <w:lsdException w:name="Medium Grid 1 Accent 6" w:uiPriority="67"/>
+    <w:lsdException w:name="Medium Grid 2 Accent 6" w:uiPriority="68"/>
+    <w:lsdException w:name="Medium Grid 3 Accent 6" w:uiPriority="69"/>
+    <w:lsdException w:name="Dark List Accent 6" w:uiPriority="70"/>
+    <w:lsdException w:name="Colorful Shading Accent 6" w:uiPriority="71"/>
+    <w:lsdException w:name="Colorful List Accent 6" w:uiPriority="72"/>
+    <w:lsdException w:name="Colorful Grid Accent 6" w:uiPriority="73"/>
+    <w:lsdException w:name="Subtle Emphasis" w:uiPriority="19" w:qFormat="1"/>
+    <w:lsdException w:name="Intense Emphasis" w:uiPriority="21" w:qFormat="1"/>
+    <w:lsdException w:name="Subtle Reference" w:uiPriority="31" w:qFormat="1"/>
+    <w:lsdException w:name="Intense Reference" w:uiPriority="32" w:qFormat="1"/>
+    <w:lsdException w:name="Book Title" w:uiPriority="33" w:qFormat="1"/>
+    <w:lsdException w:name="Bibliography" w:semiHidden="1" w:uiPriority="37" w:unhideWhenUsed="1"/>
+    <w:lsdException w:name="TOC Heading" w:semiHidden="1" w:uiPriority="39" w:unhideWhenUsed="1" w:qFormat="1"/>
+    <w:lsdException w:name="Plain Table 1" w:uiPriority="41"/>
+    <w:lsdException w:name="Plain Table 2" w:uiPriority="42"/>
+    <w:lsdException w:name="Plain Table 3" w:uiPriority="43"/>
+    <w:lsdException w:name="Plain Table 4" w:uiPriority="44"/>
+    <w:lsdException w:name="Plain Table 5" w:uiPriority="45"/>
+    <w:lsdException w:name="Grid Table Light" w:uiPriority="40"/>
+    <w:lsdException w:name="Grid Table 1 Light" w:uiPriority="46"/>
+    <w:lsdException w:name="Grid Table 2" w:uiPriority="47"/>
+    <w:lsdException w:name="Grid Table 3" w:uiPriority="48"/>
+    <w:lsdException w:name="Grid Table 4" w:uiPriority="49"/>
+    <w:lsdException w:name="Grid Table 5 Dark" w:uiPriority="50"/>
+    <w:lsdException w:name="Grid Table 6 Colorful" w:uiPriority="51"/>
+    <w:lsdException w:name="Grid Table 7 Colorful" w:uiPriority="52"/>
+    <w:lsdException w:name="Grid Table 1 Light Accent 1" w:uiPriority="46"/>
+    <w:lsdException w:name="Grid Table 2 Accent 1" w:uiPriority="47"/>
+    <w:lsdException w:name="Grid Table 3 Accent 1" w:uiPriority="48"/>
+    <w:lsdException w:name="Grid Table 4 Accent 1" w:uiPriority="49"/>
+    <w:lsdException w:name="Grid Table 5 Dark Accent 1" w:uiPriority="50"/>
+    <w:lsdException w:name="Grid Table 6 Colorful Accent 1" w:uiPriority="51"/>
+    <w:lsdException w:name="Grid Table 7 Colorful Accent 1" w:uiPriority="52"/>
+    <w:lsdException w:name="Grid Table 1 Light Accent 2" w:uiPriority="46"/>
+    <w:lsdException w:name="Grid Table 2 Accent 2" w:uiPriority="47"/>
+    <w:lsdException w:name="Grid Table 3 Accent 2" w:uiPriority="48"/>
+    <w:lsdException w:name="Grid Table 4 Accent 2" w:uiPriority="49"/>
+    <w:lsdException w:name="Grid Table 5 Dark Accent 2" w:uiPriority="50"/>
+    <w:lsdException w:name="Grid Table 6 Colorful Accent 2" w:uiPriority="51"/>
+    <w:lsdException w:name="Grid Table 7 Colorful Accent 2" w:uiPriority="52"/>
+    <w:lsdException w:name="Grid Table 1 Light Accent 3" w:uiPriority="46"/>
+    <w:lsdException w:name="Grid Table 2 Accent 3" w:uiPriority="47"/>
+    <w:lsdException w:name="Grid Table 3 Accent 3" w:uiPriority="48"/>
+    <w:lsdException w:name="Grid Table 4 Accent 3" w:uiPriority="49"/>
+    <w:lsdException w:name="Grid Table 5 Dark Accent 3" w:uiPriority="50"/>
+    <w:lsdException w:name="Grid Table 6 Colorful Accent 3" w:uiPriority="51"/>
+    <w:lsdException w:name="Grid Table 7 Colorful Accent 3" w:uiPriority="52"/>
+    <w:lsdException w:name="Grid Table 1 Light Accent 4" w:uiPriority="46"/>
+    <w:lsdException w:name="Grid Table 2 Accent 4" w:uiPriority="47"/>
+    <w:lsdException w:name="Grid Table 3 Accent 4" w:uiPriority="48"/>
+    <w:lsdException w:name="Grid Table 4 Accent 4" w:uiPriority="49"/>
+    <w:lsdException w:name="Grid Table 5 Dark Accent 4" w:uiPriority="50"/>
+    <w:lsdException w:name="Grid Table 6 Colorful Accent 4" w:uiPriority="51"/>
+    <w:lsdException w:name="Grid Table 7 Colorful Accent 4" w:uiPriority="52"/>
+    <w:lsdException w:name="Grid Table 1 Light Accent 5" w:uiPriority="46"/>
+    <w:lsdException w:name="Grid Table 2 Accent 5" w:uiPriority="47"/>
+    <w:lsdException w:name="Grid Table 3 Accent 5" w:uiPriority="48"/>
+    <w:lsdException w:name="Grid Table 4 Accent 5" w:uiPriority="49"/>
+    <w:lsdException w:name="Grid Table 5 Dark Accent 5" w:uiPriority="50"/>
+    <w:lsdException w:name="Grid Table 6 Colorful Accent 5" w:uiPriority="51"/>
+    <w:lsdException w:name="Grid Table 7 Colorful Accent 5" w:uiPriority="52"/>
+    <w:lsdException w:name="Grid Table 1 Light Accent 6" w:uiPriority="46"/>
+    <w:lsdException w:name="Grid Table 2 Accent 6" w:uiPriority="47"/>
+    <w:lsdException w:name="Grid Table 3 Accent 6" w:uiPriority="48"/>
+    <w:lsdException w:name="Grid Table 4 Accent 6" w:uiPriority="49"/>
+    <w:lsdException w:name="Grid Table 5 Dark Accent 6" w:uiPriority="50"/>
+    <w:lsdException w:name="Grid Table 6 Colorful Accent 6" w:uiPriority="51"/>
+    <w:lsdException w:name="Grid Table 7 Colorful Accent 6" w:uiPriority="52"/>
+    <w:lsdException w:name="List Table 1 Light" w:uiPriority="46"/>
+    <w:lsdException w:name="List Table 2" w:uiPriority="47"/>
+    <w:lsdException w:name="List Table 3" w:uiPriority="48"/>
+    <w:lsdException w:name="List Table 4" w:uiPriority="49"/>
+    <w:lsdException w:name="List Table 5 Dark" w:uiPriority="50"/>
+    <w:lsdException w:name="List Table 6 Colorful" w:uiPriority="51"/>
+    <w:lsdException w:name="List Table 7 Colorful" w:uiPriority="52"/>
+    <w:lsdException w:name="List Table 1 Light Accent 1" w:uiPriority="46"/>
+    <w:lsdException w:name="List Table 2 Accent 1" w:uiPriority="47"/>
+    <w:lsdException w:name="List Table 3 Accent 1" w:uiPriority="48"/>
+    <w:lsdException w:name="List Table 4 Accent 1" w:uiPriority="49"/>
+    <w:lsdException w:name="List Table 5 Dark Accent 1" w:uiPriority="50"/>
+    <w:lsdException w:name="List Table 6 Colorful Accent 1" w:uiPriority="51"/>
+    <w:lsdException w:name="List Table 7 Colorful Accent 1" w:uiPriority="52"/>
+    <w:lsdException w:name="List Table 1 Light Accent 2" w:uiPriority="46"/>
+    <w:lsdException w:name="List Table 2 Accent 2" w:uiPriority="47"/>
+    <w:lsdException w:name="List Table 3 Accent 2" w:uiPriority="48"/>
+    <w:lsdException w:name="List Table 4 Accent 2" w:uiPriority="49"/>
+    <w:lsdException w:name="List Table 5 Dark Accent 2" w:uiPriority="50"/>
+    <w:lsdException w:name="List Table 6 Colorful Accent 2" w:uiPriority="51"/>
+    <w:lsdException w:name="List Table 7 Colorful Accent 2" w:uiPriority="52"/>
+    <w:lsdException w:name="List Table 1 Light Accent 3" w:uiPriority="46"/>
+    <w:lsdException w:name="List Table 2 Accent 3" w:uiPriority="47"/>
+    <w:lsdException w:name="List Table 3 Accent 3" w:uiPriority="48"/>
+    <w:lsdException w:name="List Table 4 Accent 3" w:uiPriority="49"/>
+    <w:lsdException w:name="List Table 5 Dark Accent 3" w:uiPriority="50"/>
+    <w:lsdException w:name="List Table 6 Colorful Accent 3" w:uiPriority="51"/>
+    <w:lsdException w:name="List Table 7 Colorful Accent 3" w:uiPriority="52"/>
+    <w:lsdException w:name="List Table 1 Light Accent 4" w:uiPriority="46"/>
+    <w:lsdException w:name="List Table 2 Accent 4" w:uiPriority="47"/>
+    <w:lsdException w:name="List Table 3 Accent 4" w:uiPriority="48"/>
+    <w:lsdException w:name="List Table 4 Accent 4" w:uiPriority="49"/>
+    <w:lsdException w:name="List Table 5 Dark Accent 4" w:uiPriority="50"/>
+    <w:lsdException w:name="List Table 6 Colorful Accent 4" w:uiPriority="51"/>
+    <w:lsdException w:name="List Table 7 Colorful Accent 4" w:uiPriority="52"/>
+    <w:lsdException w:name="List Table 1 Light Accent 5" w:uiPriority="46"/>
+    <w:lsdException w:name="List Table 2 Accent 5" w:uiPriority="47"/>
+    <w:lsdException w:name="List Table 3 Accent 5" w:uiPriority="48"/>
+    <w:lsdException w:name="List Table 4 Accent 5" w:uiPriority="49"/>
+    <w:lsdException w:name="List Table 5 Dark Accent 5" w:uiPriority="50"/>
+    <w:lsdException w:name="List Table 6 Colorful Accent 5" w:uiPriority="51"/>
+    <w:lsdException w:name="List Table 7 Colorful Accent 5" w:uiPriority="52"/>
+    <w:lsdException w:name="List Table 1 Light Accent 6" w:uiPriority="46"/>
+    <w:lsdException w:name="List Table 2 Accent 6" w:uiPriority="47"/>
+    <w:lsdException w:name="List Table 3 Accent 6" w:uiPriority="48"/>
+    <w:lsdException w:name="List Table 4 Accent 6" w:uiPriority="49"/>
+    <w:lsdException w:name="List Table 5 Dark Accent 6" w:uiPriority="50"/>
+    <w:lsdException w:name="List Table 6 Colorful Accent 6" w:uiPriority="51"/>
+    <w:lsdException w:name="List Table 7 Colorful Accent 6" w:uiPriority="52"/>
+    <w:lsdException w:name="Mention" w:semiHidden="1" w:unhideWhenUsed="1"/>
+    <w:lsdException w:name="Smart Hyperlink" w:semiHidden="1" w:unhideWhenUsed="1"/>
+    <w:lsdException w:name="Hashtag" w:semiHidden="1" w:unhideWhenUsed="1"/>
+    <w:lsdException w:name="Unresolved Mention" w:semiHidden="1" w:unhideWhenUsed="1"/>
+    <w:lsdException w:name="Smart Link" w:semiHidden="1" w:unhideWhenUsed="1"/>
   </w:latentStyles>
   <w:style w:type="paragraph" w:default="1" w:styleId="Normale">
     <w:name w:val="Normal"/>
@@ -1776,7 +2118,6 @@
   <w:style w:type="character" w:default="1" w:styleId="Carpredefinitoparagrafo">
     <w:name w:val="Default Paragraph Font"/>
     <w:uiPriority w:val="1"/>
-    <w:semiHidden/>
     <w:unhideWhenUsed/>
   </w:style>
   <w:style w:type="table" w:default="1" w:styleId="Tabellanormale">
@@ -1784,7 +2125,6 @@
     <w:uiPriority w:val="99"/>
     <w:semiHidden/>
     <w:unhideWhenUsed/>
-    <w:qFormat/>
     <w:tblPr>
       <w:tblInd w:w="0" w:type="dxa"/>
       <w:tblCellMar>

</xml_diff>